<commit_message>
update report.doc  --by chen
</commit_message>
<xml_diff>
--- a/报告.docx
+++ b/报告.docx
@@ -85,8 +85,6 @@
         </w:rPr>
         <w:t>写姓名传到网上】</w:t>
       </w:r>
-      <w:bookmarkStart w:id="0" w:name="_GoBack"/>
-      <w:bookmarkEnd w:id="0"/>
     </w:p>
     <w:tbl>
       <w:tblPr>
@@ -407,9 +405,6 @@
     <w:p>
       <w:pPr>
         <w:ind w:left="780"/>
-        <w:rPr>
-          <w:rFonts w:hint="eastAsia"/>
-        </w:rPr>
       </w:pPr>
       <w:proofErr w:type="gramStart"/>
       <w:r>
@@ -465,9 +460,6 @@
     <w:p>
       <w:pPr>
         <w:ind w:left="780"/>
-        <w:rPr>
-          <w:rFonts w:hint="eastAsia"/>
-        </w:rPr>
       </w:pPr>
       <w:proofErr w:type="spellStart"/>
       <w:r>
@@ -621,10 +613,10 @@
             <v:path o:extrusionok="f" gradientshapeok="t" o:connecttype="rect"/>
             <o:lock v:ext="edit" aspectratio="t"/>
           </v:shapetype>
-          <v:shape id="_x0000_i1025" type="#_x0000_t75" style="width:415.1pt;height:353.1pt" o:ole="">
+          <v:shape id="_x0000_i1025" type="#_x0000_t75" style="width:415.5pt;height:353.25pt" o:ole="">
             <v:imagedata r:id="rId8" o:title=""/>
           </v:shape>
-          <o:OLEObject Type="Embed" ProgID="Visio.Drawing.11" ShapeID="_x0000_i1025" DrawAspect="Content" ObjectID="_1591472722" r:id="rId9"/>
+          <o:OLEObject Type="Embed" ProgID="Visio.Drawing.11" ShapeID="_x0000_i1025" DrawAspect="Content" ObjectID="_1591699847" r:id="rId9"/>
         </w:object>
       </w:r>
     </w:p>
@@ -686,7 +678,7 @@
       </w:tblPr>
       <w:tblGrid>
         <w:gridCol w:w="1212"/>
-        <w:gridCol w:w="2664"/>
+        <w:gridCol w:w="4203"/>
       </w:tblGrid>
       <w:tr>
         <w:tc>
@@ -709,7 +701,7 @@
           <w:p>
             <w:pPr>
               <w:spacing w:line="240" w:lineRule="auto"/>
-              <w:ind w:firstLineChars="0" w:firstLine="0"/>
+              <w:ind w:firstLineChars="0" w:firstLine="440"/>
               <w:jc w:val="left"/>
               <w:rPr>
                 <w:rFonts w:ascii="Calibri" w:hAnsi="Calibri" w:cs="宋体"/>
@@ -719,7 +711,7 @@
             </w:pPr>
             <w:r>
               <w:rPr>
-                <w:rFonts w:ascii="微软雅黑" w:eastAsia="微软雅黑" w:hAnsi="微软雅黑" w:cs="宋体"/>
+                <w:rFonts w:ascii="Calibri" w:hAnsi="Calibri" w:cs="宋体"/>
                 <w:sz w:val="22"/>
                 <w:szCs w:val="22"/>
               </w:rPr>
@@ -729,7 +721,7 @@
         </w:tc>
         <w:tc>
           <w:tcPr>
-            <w:tcW w:w="2563" w:type="dxa"/>
+            <w:tcW w:w="4104" w:type="dxa"/>
             <w:tcBorders>
               <w:top w:val="single" w:sz="8" w:space="0" w:color="A3A3A3"/>
               <w:left w:val="single" w:sz="8" w:space="0" w:color="A3A3A3"/>
@@ -799,7 +791,7 @@
             </w:pPr>
             <w:r>
               <w:rPr>
-                <w:rFonts w:ascii="微软雅黑" w:eastAsia="微软雅黑" w:hAnsi="微软雅黑" w:cs="宋体"/>
+                <w:rFonts w:ascii="Calibri" w:hAnsi="Calibri" w:cs="宋体"/>
                 <w:sz w:val="22"/>
                 <w:szCs w:val="22"/>
               </w:rPr>
@@ -809,7 +801,7 @@
         </w:tc>
         <w:tc>
           <w:tcPr>
-            <w:tcW w:w="2536" w:type="dxa"/>
+            <w:tcW w:w="4075" w:type="dxa"/>
             <w:tcBorders>
               <w:top w:val="single" w:sz="8" w:space="0" w:color="A3A3A3"/>
               <w:left w:val="single" w:sz="8" w:space="0" w:color="A3A3A3"/>
@@ -877,7 +869,7 @@
             </w:pPr>
             <w:r>
               <w:rPr>
-                <w:rFonts w:ascii="微软雅黑" w:eastAsia="微软雅黑" w:hAnsi="微软雅黑" w:cs="宋体"/>
+                <w:rFonts w:ascii="Calibri" w:hAnsi="Calibri" w:cs="宋体"/>
                 <w:sz w:val="22"/>
                 <w:szCs w:val="22"/>
               </w:rPr>
@@ -887,7 +879,7 @@
         </w:tc>
         <w:tc>
           <w:tcPr>
-            <w:tcW w:w="2546" w:type="dxa"/>
+            <w:tcW w:w="4085" w:type="dxa"/>
             <w:tcBorders>
               <w:top w:val="single" w:sz="8" w:space="0" w:color="A3A3A3"/>
               <w:left w:val="single" w:sz="8" w:space="0" w:color="A3A3A3"/>
@@ -956,7 +948,7 @@
             <w:proofErr w:type="spellStart"/>
             <w:r>
               <w:rPr>
-                <w:rFonts w:ascii="微软雅黑" w:eastAsia="微软雅黑" w:hAnsi="微软雅黑" w:cs="宋体"/>
+                <w:rFonts w:ascii="Calibri" w:hAnsi="Calibri" w:cs="宋体"/>
                 <w:sz w:val="22"/>
                 <w:szCs w:val="22"/>
               </w:rPr>
@@ -967,7 +959,7 @@
         </w:tc>
         <w:tc>
           <w:tcPr>
-            <w:tcW w:w="2536" w:type="dxa"/>
+            <w:tcW w:w="4075" w:type="dxa"/>
             <w:tcBorders>
               <w:top w:val="single" w:sz="8" w:space="0" w:color="A3A3A3"/>
               <w:left w:val="single" w:sz="8" w:space="0" w:color="A3A3A3"/>
@@ -1036,7 +1028,7 @@
             <w:proofErr w:type="spellStart"/>
             <w:r>
               <w:rPr>
-                <w:rFonts w:ascii="微软雅黑" w:eastAsia="微软雅黑" w:hAnsi="微软雅黑" w:cs="宋体"/>
+                <w:rFonts w:ascii="Calibri" w:hAnsi="Calibri" w:cs="宋体"/>
                 <w:sz w:val="22"/>
                 <w:szCs w:val="22"/>
               </w:rPr>
@@ -1047,7 +1039,7 @@
         </w:tc>
         <w:tc>
           <w:tcPr>
-            <w:tcW w:w="2536" w:type="dxa"/>
+            <w:tcW w:w="4075" w:type="dxa"/>
             <w:tcBorders>
               <w:top w:val="single" w:sz="8" w:space="0" w:color="A3A3A3"/>
               <w:left w:val="single" w:sz="8" w:space="0" w:color="A3A3A3"/>
@@ -1115,17 +1107,178 @@
             </w:pPr>
             <w:r>
               <w:rPr>
+                <w:rFonts w:ascii="Calibri" w:hAnsi="Calibri" w:cs="宋体"/>
+                <w:sz w:val="22"/>
+                <w:szCs w:val="22"/>
+              </w:rPr>
+              <w:t>type</w:t>
+            </w:r>
+          </w:p>
+        </w:tc>
+        <w:tc>
+          <w:tcPr>
+            <w:tcW w:w="4203" w:type="dxa"/>
+            <w:tcBorders>
+              <w:top w:val="single" w:sz="8" w:space="0" w:color="A3A3A3"/>
+              <w:left w:val="single" w:sz="8" w:space="0" w:color="A3A3A3"/>
+              <w:bottom w:val="single" w:sz="8" w:space="0" w:color="A3A3A3"/>
+              <w:right w:val="single" w:sz="8" w:space="0" w:color="A3A3A3"/>
+            </w:tcBorders>
+            <w:tcMar>
+              <w:top w:w="80" w:type="dxa"/>
+              <w:left w:w="80" w:type="dxa"/>
+              <w:bottom w:w="80" w:type="dxa"/>
+              <w:right w:w="80" w:type="dxa"/>
+            </w:tcMar>
+            <w:hideMark/>
+          </w:tcPr>
+          <w:p>
+            <w:pPr>
+              <w:spacing w:line="240" w:lineRule="auto"/>
+              <w:ind w:firstLineChars="0" w:firstLine="0"/>
+              <w:jc w:val="left"/>
+              <w:rPr>
                 <w:rFonts w:ascii="微软雅黑" w:eastAsia="微软雅黑" w:hAnsi="微软雅黑" w:cs="宋体"/>
                 <w:sz w:val="22"/>
                 <w:szCs w:val="22"/>
               </w:rPr>
-              <w:t>type</w:t>
-            </w:r>
-          </w:p>
-        </w:tc>
-        <w:tc>
-          <w:tcPr>
-            <w:tcW w:w="2664" w:type="dxa"/>
+            </w:pPr>
+            <w:r>
+              <w:rPr>
+                <w:rFonts w:ascii="微软雅黑" w:eastAsia="微软雅黑" w:hAnsi="微软雅黑" w:cs="宋体" w:hint="eastAsia"/>
+                <w:sz w:val="22"/>
+                <w:szCs w:val="22"/>
+              </w:rPr>
+              <w:t>账号类型（用来区别管理员和普通用户</w:t>
+            </w:r>
+            <w:r>
+              <w:rPr>
+                <w:rFonts w:ascii="微软雅黑" w:eastAsia="微软雅黑" w:hAnsi="微软雅黑" w:cs="宋体" w:hint="eastAsia"/>
+                <w:sz w:val="22"/>
+                <w:szCs w:val="22"/>
+              </w:rPr>
+              <w:t>，0：普通用户，1：管理员</w:t>
+            </w:r>
+            <w:r>
+              <w:rPr>
+                <w:rFonts w:ascii="微软雅黑" w:eastAsia="微软雅黑" w:hAnsi="微软雅黑" w:cs="宋体" w:hint="eastAsia"/>
+                <w:sz w:val="22"/>
+                <w:szCs w:val="22"/>
+              </w:rPr>
+              <w:t>）</w:t>
+            </w:r>
+          </w:p>
+        </w:tc>
+      </w:tr>
+    </w:tbl>
+    <w:p/>
+    <w:p>
+      <w:pPr>
+        <w:spacing w:line="240" w:lineRule="auto"/>
+        <w:ind w:firstLineChars="0" w:firstLine="440"/>
+        <w:jc w:val="left"/>
+        <w:rPr>
+          <w:rFonts w:ascii="Calibri" w:hAnsi="Calibri" w:cs="宋体"/>
+          <w:sz w:val="22"/>
+          <w:szCs w:val="22"/>
+        </w:rPr>
+      </w:pPr>
+      <w:proofErr w:type="gramStart"/>
+      <w:r>
+        <w:rPr>
+          <w:rFonts w:ascii="Calibri" w:hAnsi="Calibri" w:cs="宋体"/>
+          <w:sz w:val="22"/>
+          <w:szCs w:val="22"/>
+        </w:rPr>
+        <w:lastRenderedPageBreak/>
+        <w:t>train</w:t>
+      </w:r>
+      <w:proofErr w:type="gramEnd"/>
+    </w:p>
+    <w:p>
+      <w:pPr>
+        <w:spacing w:line="240" w:lineRule="auto"/>
+        <w:ind w:left="540" w:firstLineChars="0" w:firstLine="0"/>
+        <w:jc w:val="left"/>
+        <w:rPr>
+          <w:rFonts w:ascii="Calibri" w:hAnsi="Calibri" w:cs="宋体"/>
+          <w:sz w:val="22"/>
+          <w:szCs w:val="22"/>
+        </w:rPr>
+      </w:pPr>
+      <w:r>
+        <w:rPr>
+          <w:rFonts w:ascii="Calibri" w:hAnsi="Calibri" w:cs="宋体"/>
+          <w:sz w:val="22"/>
+          <w:szCs w:val="22"/>
+        </w:rPr>
+        <w:t> </w:t>
+      </w:r>
+    </w:p>
+    <w:tbl>
+      <w:tblPr>
+        <w:tblW w:w="0" w:type="auto"/>
+        <w:tblInd w:w="480" w:type="dxa"/>
+        <w:tblBorders>
+          <w:top w:val="single" w:sz="8" w:space="0" w:color="A3A3A3"/>
+          <w:left w:val="single" w:sz="8" w:space="0" w:color="A3A3A3"/>
+          <w:bottom w:val="single" w:sz="8" w:space="0" w:color="A3A3A3"/>
+          <w:right w:val="single" w:sz="8" w:space="0" w:color="A3A3A3"/>
+        </w:tblBorders>
+        <w:tblCellMar>
+          <w:left w:w="0" w:type="dxa"/>
+          <w:right w:w="0" w:type="dxa"/>
+        </w:tblCellMar>
+        <w:tblLook w:val="04A0" w:firstRow="1" w:lastRow="0" w:firstColumn="1" w:lastColumn="0" w:noHBand="0" w:noVBand="1"/>
+      </w:tblPr>
+      <w:tblGrid>
+        <w:gridCol w:w="1207"/>
+        <w:gridCol w:w="1123"/>
+      </w:tblGrid>
+      <w:tr>
+        <w:tc>
+          <w:tcPr>
+            <w:tcW w:w="1207" w:type="dxa"/>
+            <w:tcBorders>
+              <w:top w:val="single" w:sz="8" w:space="0" w:color="A3A3A3"/>
+              <w:left w:val="single" w:sz="8" w:space="0" w:color="A3A3A3"/>
+              <w:bottom w:val="single" w:sz="8" w:space="0" w:color="A3A3A3"/>
+              <w:right w:val="single" w:sz="8" w:space="0" w:color="A3A3A3"/>
+            </w:tcBorders>
+            <w:tcMar>
+              <w:top w:w="80" w:type="dxa"/>
+              <w:left w:w="80" w:type="dxa"/>
+              <w:bottom w:w="80" w:type="dxa"/>
+              <w:right w:w="80" w:type="dxa"/>
+            </w:tcMar>
+            <w:hideMark/>
+          </w:tcPr>
+          <w:p>
+            <w:pPr>
+              <w:spacing w:line="240" w:lineRule="auto"/>
+              <w:ind w:firstLineChars="0" w:firstLine="0"/>
+              <w:jc w:val="left"/>
+              <w:rPr>
+                <w:rFonts w:ascii="Calibri" w:hAnsi="Calibri" w:cs="宋体"/>
+                <w:sz w:val="22"/>
+                <w:szCs w:val="22"/>
+              </w:rPr>
+            </w:pPr>
+            <w:proofErr w:type="spellStart"/>
+            <w:r>
+              <w:rPr>
+                <w:rFonts w:ascii="Calibri" w:hAnsi="Calibri" w:cs="宋体"/>
+                <w:sz w:val="22"/>
+                <w:szCs w:val="22"/>
+              </w:rPr>
+              <w:t>TrainNum</w:t>
+            </w:r>
+            <w:proofErr w:type="spellEnd"/>
+          </w:p>
+        </w:tc>
+        <w:tc>
+          <w:tcPr>
+            <w:tcW w:w="995" w:type="dxa"/>
             <w:tcBorders>
               <w:top w:val="single" w:sz="8" w:space="0" w:color="A3A3A3"/>
               <w:left w:val="single" w:sz="8" w:space="0" w:color="A3A3A3"/>
@@ -1157,7 +1310,2856 @@
                 <w:sz w:val="22"/>
                 <w:szCs w:val="22"/>
               </w:rPr>
-              <w:t>账号类型（管理员这些）</w:t>
+              <w:t>车次</w:t>
+            </w:r>
+          </w:p>
+        </w:tc>
+      </w:tr>
+      <w:tr>
+        <w:tc>
+          <w:tcPr>
+            <w:tcW w:w="1179" w:type="dxa"/>
+            <w:tcBorders>
+              <w:top w:val="single" w:sz="8" w:space="0" w:color="A3A3A3"/>
+              <w:left w:val="single" w:sz="8" w:space="0" w:color="A3A3A3"/>
+              <w:bottom w:val="single" w:sz="8" w:space="0" w:color="A3A3A3"/>
+              <w:right w:val="single" w:sz="8" w:space="0" w:color="A3A3A3"/>
+            </w:tcBorders>
+            <w:tcMar>
+              <w:top w:w="80" w:type="dxa"/>
+              <w:left w:w="80" w:type="dxa"/>
+              <w:bottom w:w="80" w:type="dxa"/>
+              <w:right w:w="80" w:type="dxa"/>
+            </w:tcMar>
+            <w:hideMark/>
+          </w:tcPr>
+          <w:p>
+            <w:pPr>
+              <w:spacing w:line="240" w:lineRule="auto"/>
+              <w:ind w:firstLineChars="0" w:firstLine="0"/>
+              <w:jc w:val="left"/>
+              <w:rPr>
+                <w:rFonts w:ascii="宋体" w:hAnsi="宋体" w:cs="宋体" w:hint="eastAsia"/>
+                <w:sz w:val="22"/>
+                <w:szCs w:val="22"/>
+              </w:rPr>
+            </w:pPr>
+            <w:r>
+              <w:rPr>
+                <w:rFonts w:ascii="Calibri" w:hAnsi="Calibri" w:cs="宋体"/>
+                <w:sz w:val="22"/>
+                <w:szCs w:val="22"/>
+              </w:rPr>
+              <w:t>T</w:t>
+            </w:r>
+            <w:r>
+              <w:rPr>
+                <w:rFonts w:ascii="微软雅黑" w:eastAsia="微软雅黑" w:hAnsi="微软雅黑" w:cs="宋体" w:hint="eastAsia"/>
+                <w:sz w:val="22"/>
+                <w:szCs w:val="22"/>
+              </w:rPr>
+              <w:t>ype</w:t>
+            </w:r>
+          </w:p>
+        </w:tc>
+        <w:tc>
+          <w:tcPr>
+            <w:tcW w:w="1123" w:type="dxa"/>
+            <w:tcBorders>
+              <w:top w:val="single" w:sz="8" w:space="0" w:color="A3A3A3"/>
+              <w:left w:val="single" w:sz="8" w:space="0" w:color="A3A3A3"/>
+              <w:bottom w:val="single" w:sz="8" w:space="0" w:color="A3A3A3"/>
+              <w:right w:val="single" w:sz="8" w:space="0" w:color="A3A3A3"/>
+            </w:tcBorders>
+            <w:tcMar>
+              <w:top w:w="80" w:type="dxa"/>
+              <w:left w:w="80" w:type="dxa"/>
+              <w:bottom w:w="80" w:type="dxa"/>
+              <w:right w:w="80" w:type="dxa"/>
+            </w:tcMar>
+            <w:hideMark/>
+          </w:tcPr>
+          <w:p>
+            <w:pPr>
+              <w:spacing w:line="240" w:lineRule="auto"/>
+              <w:ind w:firstLineChars="0" w:firstLine="0"/>
+              <w:jc w:val="left"/>
+              <w:rPr>
+                <w:rFonts w:ascii="微软雅黑" w:eastAsia="微软雅黑" w:hAnsi="微软雅黑" w:cs="宋体"/>
+                <w:sz w:val="22"/>
+                <w:szCs w:val="22"/>
+              </w:rPr>
+            </w:pPr>
+            <w:r>
+              <w:rPr>
+                <w:rFonts w:ascii="微软雅黑" w:eastAsia="微软雅黑" w:hAnsi="微软雅黑" w:cs="宋体" w:hint="eastAsia"/>
+                <w:sz w:val="22"/>
+                <w:szCs w:val="22"/>
+              </w:rPr>
+              <w:t>火车类型</w:t>
+            </w:r>
+          </w:p>
+        </w:tc>
+      </w:tr>
+      <w:tr>
+        <w:tc>
+          <w:tcPr>
+            <w:tcW w:w="1179" w:type="dxa"/>
+            <w:tcBorders>
+              <w:top w:val="single" w:sz="8" w:space="0" w:color="A3A3A3"/>
+              <w:left w:val="single" w:sz="8" w:space="0" w:color="A3A3A3"/>
+              <w:bottom w:val="single" w:sz="8" w:space="0" w:color="A3A3A3"/>
+              <w:right w:val="single" w:sz="8" w:space="0" w:color="A3A3A3"/>
+            </w:tcBorders>
+            <w:tcMar>
+              <w:top w:w="80" w:type="dxa"/>
+              <w:left w:w="80" w:type="dxa"/>
+              <w:bottom w:w="80" w:type="dxa"/>
+              <w:right w:w="80" w:type="dxa"/>
+            </w:tcMar>
+            <w:hideMark/>
+          </w:tcPr>
+          <w:p>
+            <w:pPr>
+              <w:spacing w:line="240" w:lineRule="auto"/>
+              <w:ind w:firstLineChars="0" w:firstLine="0"/>
+              <w:jc w:val="left"/>
+              <w:rPr>
+                <w:rFonts w:ascii="宋体" w:hAnsi="宋体" w:cs="宋体" w:hint="eastAsia"/>
+                <w:sz w:val="22"/>
+                <w:szCs w:val="22"/>
+              </w:rPr>
+            </w:pPr>
+            <w:r>
+              <w:rPr>
+                <w:rFonts w:ascii="Calibri" w:hAnsi="Calibri" w:cs="宋体"/>
+                <w:sz w:val="22"/>
+                <w:szCs w:val="22"/>
+              </w:rPr>
+              <w:t>C</w:t>
+            </w:r>
+            <w:r>
+              <w:rPr>
+                <w:rFonts w:ascii="微软雅黑" w:eastAsia="微软雅黑" w:hAnsi="微软雅黑" w:cs="宋体" w:hint="eastAsia"/>
+                <w:sz w:val="22"/>
+                <w:szCs w:val="22"/>
+              </w:rPr>
+              <w:t>ars</w:t>
+            </w:r>
+          </w:p>
+        </w:tc>
+        <w:tc>
+          <w:tcPr>
+            <w:tcW w:w="1024" w:type="dxa"/>
+            <w:tcBorders>
+              <w:top w:val="single" w:sz="8" w:space="0" w:color="A3A3A3"/>
+              <w:left w:val="single" w:sz="8" w:space="0" w:color="A3A3A3"/>
+              <w:bottom w:val="single" w:sz="8" w:space="0" w:color="A3A3A3"/>
+              <w:right w:val="single" w:sz="8" w:space="0" w:color="A3A3A3"/>
+            </w:tcBorders>
+            <w:tcMar>
+              <w:top w:w="80" w:type="dxa"/>
+              <w:left w:w="80" w:type="dxa"/>
+              <w:bottom w:w="80" w:type="dxa"/>
+              <w:right w:w="80" w:type="dxa"/>
+            </w:tcMar>
+            <w:hideMark/>
+          </w:tcPr>
+          <w:p>
+            <w:pPr>
+              <w:spacing w:line="240" w:lineRule="auto"/>
+              <w:ind w:firstLineChars="0" w:firstLine="0"/>
+              <w:jc w:val="left"/>
+              <w:rPr>
+                <w:rFonts w:ascii="微软雅黑" w:eastAsia="微软雅黑" w:hAnsi="微软雅黑" w:cs="宋体"/>
+                <w:sz w:val="22"/>
+                <w:szCs w:val="22"/>
+              </w:rPr>
+            </w:pPr>
+            <w:r>
+              <w:rPr>
+                <w:rFonts w:ascii="微软雅黑" w:eastAsia="微软雅黑" w:hAnsi="微软雅黑" w:cs="宋体" w:hint="eastAsia"/>
+                <w:sz w:val="22"/>
+                <w:szCs w:val="22"/>
+              </w:rPr>
+              <w:t>车厢</w:t>
+            </w:r>
+          </w:p>
+        </w:tc>
+      </w:tr>
+      <w:tr>
+        <w:tc>
+          <w:tcPr>
+            <w:tcW w:w="1179" w:type="dxa"/>
+            <w:tcBorders>
+              <w:top w:val="single" w:sz="8" w:space="0" w:color="A3A3A3"/>
+              <w:left w:val="single" w:sz="8" w:space="0" w:color="A3A3A3"/>
+              <w:bottom w:val="single" w:sz="8" w:space="0" w:color="A3A3A3"/>
+              <w:right w:val="single" w:sz="8" w:space="0" w:color="A3A3A3"/>
+            </w:tcBorders>
+            <w:tcMar>
+              <w:top w:w="80" w:type="dxa"/>
+              <w:left w:w="80" w:type="dxa"/>
+              <w:bottom w:w="80" w:type="dxa"/>
+              <w:right w:w="80" w:type="dxa"/>
+            </w:tcMar>
+            <w:hideMark/>
+          </w:tcPr>
+          <w:p>
+            <w:pPr>
+              <w:spacing w:line="240" w:lineRule="auto"/>
+              <w:ind w:firstLineChars="0" w:firstLine="0"/>
+              <w:jc w:val="left"/>
+              <w:rPr>
+                <w:rFonts w:ascii="宋体" w:hAnsi="宋体" w:cs="宋体" w:hint="eastAsia"/>
+                <w:sz w:val="22"/>
+                <w:szCs w:val="22"/>
+              </w:rPr>
+            </w:pPr>
+            <w:r>
+              <w:rPr>
+                <w:rFonts w:ascii="Calibri" w:hAnsi="Calibri" w:cs="宋体"/>
+                <w:sz w:val="22"/>
+                <w:szCs w:val="22"/>
+              </w:rPr>
+              <w:t>C</w:t>
+            </w:r>
+            <w:r>
+              <w:rPr>
+                <w:rFonts w:ascii="微软雅黑" w:eastAsia="微软雅黑" w:hAnsi="微软雅黑" w:cs="宋体" w:hint="eastAsia"/>
+                <w:sz w:val="22"/>
+                <w:szCs w:val="22"/>
+              </w:rPr>
+              <w:t>arry</w:t>
+            </w:r>
+          </w:p>
+        </w:tc>
+        <w:tc>
+          <w:tcPr>
+            <w:tcW w:w="1024" w:type="dxa"/>
+            <w:tcBorders>
+              <w:top w:val="single" w:sz="8" w:space="0" w:color="A3A3A3"/>
+              <w:left w:val="single" w:sz="8" w:space="0" w:color="A3A3A3"/>
+              <w:bottom w:val="single" w:sz="8" w:space="0" w:color="A3A3A3"/>
+              <w:right w:val="single" w:sz="8" w:space="0" w:color="A3A3A3"/>
+            </w:tcBorders>
+            <w:tcMar>
+              <w:top w:w="80" w:type="dxa"/>
+              <w:left w:w="80" w:type="dxa"/>
+              <w:bottom w:w="80" w:type="dxa"/>
+              <w:right w:w="80" w:type="dxa"/>
+            </w:tcMar>
+            <w:hideMark/>
+          </w:tcPr>
+          <w:p>
+            <w:pPr>
+              <w:spacing w:line="240" w:lineRule="auto"/>
+              <w:ind w:firstLineChars="0" w:firstLine="0"/>
+              <w:jc w:val="left"/>
+              <w:rPr>
+                <w:rFonts w:ascii="微软雅黑" w:eastAsia="微软雅黑" w:hAnsi="微软雅黑" w:cs="宋体"/>
+                <w:sz w:val="22"/>
+                <w:szCs w:val="22"/>
+              </w:rPr>
+            </w:pPr>
+            <w:r>
+              <w:rPr>
+                <w:rFonts w:ascii="微软雅黑" w:eastAsia="微软雅黑" w:hAnsi="微软雅黑" w:cs="宋体" w:hint="eastAsia"/>
+                <w:sz w:val="22"/>
+                <w:szCs w:val="22"/>
+              </w:rPr>
+              <w:t>座位</w:t>
+            </w:r>
+          </w:p>
+        </w:tc>
+      </w:tr>
+    </w:tbl>
+    <w:p/>
+    <w:p>
+      <w:pPr>
+        <w:spacing w:line="240" w:lineRule="auto"/>
+        <w:ind w:firstLineChars="0" w:firstLine="440"/>
+        <w:jc w:val="left"/>
+        <w:rPr>
+          <w:rFonts w:ascii="Calibri" w:hAnsi="Calibri" w:cs="宋体"/>
+          <w:sz w:val="22"/>
+          <w:szCs w:val="22"/>
+        </w:rPr>
+      </w:pPr>
+      <w:proofErr w:type="gramStart"/>
+      <w:r>
+        <w:rPr>
+          <w:rFonts w:ascii="Calibri" w:hAnsi="Calibri" w:cs="宋体"/>
+          <w:sz w:val="22"/>
+          <w:szCs w:val="22"/>
+        </w:rPr>
+        <w:t>station</w:t>
+      </w:r>
+      <w:proofErr w:type="gramEnd"/>
+    </w:p>
+    <w:p>
+      <w:pPr>
+        <w:spacing w:line="240" w:lineRule="auto"/>
+        <w:ind w:firstLineChars="0" w:firstLine="0"/>
+        <w:jc w:val="left"/>
+        <w:rPr>
+          <w:rFonts w:ascii="Calibri" w:hAnsi="Calibri" w:cs="宋体"/>
+          <w:sz w:val="22"/>
+          <w:szCs w:val="22"/>
+        </w:rPr>
+      </w:pPr>
+      <w:r>
+        <w:rPr>
+          <w:rFonts w:ascii="Calibri" w:hAnsi="Calibri" w:cs="宋体"/>
+          <w:sz w:val="22"/>
+          <w:szCs w:val="22"/>
+        </w:rPr>
+        <w:t> </w:t>
+      </w:r>
+    </w:p>
+    <w:tbl>
+      <w:tblPr>
+        <w:tblW w:w="0" w:type="auto"/>
+        <w:tblInd w:w="480" w:type="dxa"/>
+        <w:tblBorders>
+          <w:top w:val="single" w:sz="8" w:space="0" w:color="A3A3A3"/>
+          <w:left w:val="single" w:sz="8" w:space="0" w:color="A3A3A3"/>
+          <w:bottom w:val="single" w:sz="8" w:space="0" w:color="A3A3A3"/>
+          <w:right w:val="single" w:sz="8" w:space="0" w:color="A3A3A3"/>
+        </w:tblBorders>
+        <w:tblCellMar>
+          <w:left w:w="0" w:type="dxa"/>
+          <w:right w:w="0" w:type="dxa"/>
+        </w:tblCellMar>
+        <w:tblLook w:val="04A0" w:firstRow="1" w:lastRow="0" w:firstColumn="1" w:lastColumn="0" w:noHBand="0" w:noVBand="1"/>
+      </w:tblPr>
+      <w:tblGrid>
+        <w:gridCol w:w="960"/>
+        <w:gridCol w:w="1328"/>
+      </w:tblGrid>
+      <w:tr>
+        <w:tc>
+          <w:tcPr>
+            <w:tcW w:w="960" w:type="dxa"/>
+            <w:tcBorders>
+              <w:top w:val="single" w:sz="8" w:space="0" w:color="A3A3A3"/>
+              <w:left w:val="single" w:sz="8" w:space="0" w:color="A3A3A3"/>
+              <w:bottom w:val="single" w:sz="8" w:space="0" w:color="A3A3A3"/>
+              <w:right w:val="single" w:sz="8" w:space="0" w:color="A3A3A3"/>
+            </w:tcBorders>
+            <w:tcMar>
+              <w:top w:w="80" w:type="dxa"/>
+              <w:left w:w="80" w:type="dxa"/>
+              <w:bottom w:w="80" w:type="dxa"/>
+              <w:right w:w="80" w:type="dxa"/>
+            </w:tcMar>
+            <w:hideMark/>
+          </w:tcPr>
+          <w:p>
+            <w:pPr>
+              <w:spacing w:line="240" w:lineRule="auto"/>
+              <w:ind w:firstLineChars="0" w:firstLine="0"/>
+              <w:jc w:val="left"/>
+              <w:rPr>
+                <w:rFonts w:ascii="Calibri" w:hAnsi="Calibri" w:cs="宋体"/>
+                <w:sz w:val="22"/>
+                <w:szCs w:val="22"/>
+              </w:rPr>
+            </w:pPr>
+            <w:r>
+              <w:rPr>
+                <w:rFonts w:ascii="Calibri" w:hAnsi="Calibri" w:cs="宋体"/>
+                <w:sz w:val="22"/>
+                <w:szCs w:val="22"/>
+              </w:rPr>
+              <w:t>Name</w:t>
+            </w:r>
+          </w:p>
+        </w:tc>
+        <w:tc>
+          <w:tcPr>
+            <w:tcW w:w="1328" w:type="dxa"/>
+            <w:tcBorders>
+              <w:top w:val="single" w:sz="8" w:space="0" w:color="A3A3A3"/>
+              <w:left w:val="single" w:sz="8" w:space="0" w:color="A3A3A3"/>
+              <w:bottom w:val="single" w:sz="8" w:space="0" w:color="A3A3A3"/>
+              <w:right w:val="single" w:sz="8" w:space="0" w:color="A3A3A3"/>
+            </w:tcBorders>
+            <w:tcMar>
+              <w:top w:w="80" w:type="dxa"/>
+              <w:left w:w="80" w:type="dxa"/>
+              <w:bottom w:w="80" w:type="dxa"/>
+              <w:right w:w="80" w:type="dxa"/>
+            </w:tcMar>
+            <w:hideMark/>
+          </w:tcPr>
+          <w:p>
+            <w:pPr>
+              <w:spacing w:line="240" w:lineRule="auto"/>
+              <w:ind w:firstLineChars="0" w:firstLine="0"/>
+              <w:jc w:val="left"/>
+              <w:rPr>
+                <w:rFonts w:ascii="微软雅黑" w:eastAsia="微软雅黑" w:hAnsi="微软雅黑" w:cs="宋体"/>
+                <w:sz w:val="22"/>
+                <w:szCs w:val="22"/>
+              </w:rPr>
+            </w:pPr>
+            <w:r>
+              <w:rPr>
+                <w:rFonts w:ascii="微软雅黑" w:eastAsia="微软雅黑" w:hAnsi="微软雅黑" w:cs="宋体" w:hint="eastAsia"/>
+                <w:sz w:val="22"/>
+                <w:szCs w:val="22"/>
+              </w:rPr>
+              <w:t>火车站名称</w:t>
+            </w:r>
+          </w:p>
+        </w:tc>
+      </w:tr>
+      <w:tr>
+        <w:tc>
+          <w:tcPr>
+            <w:tcW w:w="960" w:type="dxa"/>
+            <w:tcBorders>
+              <w:top w:val="single" w:sz="8" w:space="0" w:color="A3A3A3"/>
+              <w:left w:val="single" w:sz="8" w:space="0" w:color="A3A3A3"/>
+              <w:bottom w:val="single" w:sz="8" w:space="0" w:color="A3A3A3"/>
+              <w:right w:val="single" w:sz="8" w:space="0" w:color="A3A3A3"/>
+            </w:tcBorders>
+            <w:tcMar>
+              <w:top w:w="80" w:type="dxa"/>
+              <w:left w:w="80" w:type="dxa"/>
+              <w:bottom w:w="80" w:type="dxa"/>
+              <w:right w:w="80" w:type="dxa"/>
+            </w:tcMar>
+            <w:hideMark/>
+          </w:tcPr>
+          <w:p>
+            <w:pPr>
+              <w:spacing w:line="240" w:lineRule="auto"/>
+              <w:ind w:firstLineChars="0" w:firstLine="0"/>
+              <w:jc w:val="left"/>
+              <w:rPr>
+                <w:rFonts w:ascii="Calibri" w:hAnsi="Calibri" w:cs="宋体" w:hint="eastAsia"/>
+                <w:sz w:val="22"/>
+                <w:szCs w:val="22"/>
+              </w:rPr>
+            </w:pPr>
+            <w:r>
+              <w:rPr>
+                <w:rFonts w:ascii="Calibri" w:hAnsi="Calibri" w:cs="宋体"/>
+                <w:sz w:val="22"/>
+                <w:szCs w:val="22"/>
+              </w:rPr>
+              <w:t>Intro</w:t>
+            </w:r>
+          </w:p>
+        </w:tc>
+        <w:tc>
+          <w:tcPr>
+            <w:tcW w:w="1228" w:type="dxa"/>
+            <w:tcBorders>
+              <w:top w:val="single" w:sz="8" w:space="0" w:color="A3A3A3"/>
+              <w:left w:val="single" w:sz="8" w:space="0" w:color="A3A3A3"/>
+              <w:bottom w:val="single" w:sz="8" w:space="0" w:color="A3A3A3"/>
+              <w:right w:val="single" w:sz="8" w:space="0" w:color="A3A3A3"/>
+            </w:tcBorders>
+            <w:tcMar>
+              <w:top w:w="80" w:type="dxa"/>
+              <w:left w:w="80" w:type="dxa"/>
+              <w:bottom w:w="80" w:type="dxa"/>
+              <w:right w:w="80" w:type="dxa"/>
+            </w:tcMar>
+            <w:hideMark/>
+          </w:tcPr>
+          <w:p>
+            <w:pPr>
+              <w:spacing w:line="240" w:lineRule="auto"/>
+              <w:ind w:firstLineChars="0" w:firstLine="0"/>
+              <w:jc w:val="left"/>
+              <w:rPr>
+                <w:rFonts w:ascii="微软雅黑" w:eastAsia="微软雅黑" w:hAnsi="微软雅黑" w:cs="宋体"/>
+                <w:sz w:val="22"/>
+                <w:szCs w:val="22"/>
+              </w:rPr>
+            </w:pPr>
+            <w:r>
+              <w:rPr>
+                <w:rFonts w:ascii="微软雅黑" w:eastAsia="微软雅黑" w:hAnsi="微软雅黑" w:cs="宋体" w:hint="eastAsia"/>
+                <w:sz w:val="22"/>
+                <w:szCs w:val="22"/>
+              </w:rPr>
+              <w:t>介绍</w:t>
+            </w:r>
+          </w:p>
+        </w:tc>
+      </w:tr>
+      <w:tr>
+        <w:tc>
+          <w:tcPr>
+            <w:tcW w:w="960" w:type="dxa"/>
+            <w:tcBorders>
+              <w:top w:val="single" w:sz="8" w:space="0" w:color="A3A3A3"/>
+              <w:left w:val="single" w:sz="8" w:space="0" w:color="A3A3A3"/>
+              <w:bottom w:val="single" w:sz="8" w:space="0" w:color="A3A3A3"/>
+              <w:right w:val="single" w:sz="8" w:space="0" w:color="A3A3A3"/>
+            </w:tcBorders>
+            <w:tcMar>
+              <w:top w:w="80" w:type="dxa"/>
+              <w:left w:w="80" w:type="dxa"/>
+              <w:bottom w:w="80" w:type="dxa"/>
+              <w:right w:w="80" w:type="dxa"/>
+            </w:tcMar>
+            <w:hideMark/>
+          </w:tcPr>
+          <w:p>
+            <w:pPr>
+              <w:spacing w:line="240" w:lineRule="auto"/>
+              <w:ind w:firstLineChars="0" w:firstLine="0"/>
+              <w:jc w:val="left"/>
+              <w:rPr>
+                <w:rFonts w:ascii="Calibri" w:hAnsi="Calibri" w:cs="宋体" w:hint="eastAsia"/>
+                <w:sz w:val="22"/>
+                <w:szCs w:val="22"/>
+              </w:rPr>
+            </w:pPr>
+            <w:r>
+              <w:rPr>
+                <w:rFonts w:ascii="Calibri" w:hAnsi="Calibri" w:cs="宋体"/>
+                <w:sz w:val="22"/>
+                <w:szCs w:val="22"/>
+              </w:rPr>
+              <w:t>City</w:t>
+            </w:r>
+          </w:p>
+        </w:tc>
+        <w:tc>
+          <w:tcPr>
+            <w:tcW w:w="1228" w:type="dxa"/>
+            <w:tcBorders>
+              <w:top w:val="single" w:sz="8" w:space="0" w:color="A3A3A3"/>
+              <w:left w:val="single" w:sz="8" w:space="0" w:color="A3A3A3"/>
+              <w:bottom w:val="single" w:sz="8" w:space="0" w:color="A3A3A3"/>
+              <w:right w:val="single" w:sz="8" w:space="0" w:color="A3A3A3"/>
+            </w:tcBorders>
+            <w:tcMar>
+              <w:top w:w="80" w:type="dxa"/>
+              <w:left w:w="80" w:type="dxa"/>
+              <w:bottom w:w="80" w:type="dxa"/>
+              <w:right w:w="80" w:type="dxa"/>
+            </w:tcMar>
+            <w:hideMark/>
+          </w:tcPr>
+          <w:p>
+            <w:pPr>
+              <w:spacing w:line="240" w:lineRule="auto"/>
+              <w:ind w:firstLineChars="0" w:firstLine="0"/>
+              <w:jc w:val="left"/>
+              <w:rPr>
+                <w:rFonts w:ascii="微软雅黑" w:eastAsia="微软雅黑" w:hAnsi="微软雅黑" w:cs="宋体"/>
+                <w:sz w:val="22"/>
+                <w:szCs w:val="22"/>
+              </w:rPr>
+            </w:pPr>
+            <w:r>
+              <w:rPr>
+                <w:rFonts w:ascii="微软雅黑" w:eastAsia="微软雅黑" w:hAnsi="微软雅黑" w:cs="宋体" w:hint="eastAsia"/>
+                <w:sz w:val="22"/>
+                <w:szCs w:val="22"/>
+              </w:rPr>
+              <w:t>所属城市</w:t>
+            </w:r>
+          </w:p>
+        </w:tc>
+      </w:tr>
+    </w:tbl>
+    <w:p/>
+    <w:p>
+      <w:pPr>
+        <w:spacing w:line="240" w:lineRule="auto"/>
+        <w:ind w:firstLineChars="0" w:firstLine="440"/>
+        <w:jc w:val="left"/>
+        <w:rPr>
+          <w:rFonts w:ascii="Calibri" w:hAnsi="Calibri" w:cs="宋体"/>
+          <w:sz w:val="22"/>
+          <w:szCs w:val="22"/>
+        </w:rPr>
+      </w:pPr>
+      <w:proofErr w:type="gramStart"/>
+      <w:r>
+        <w:rPr>
+          <w:rFonts w:ascii="Calibri" w:hAnsi="Calibri" w:cs="宋体"/>
+          <w:sz w:val="22"/>
+          <w:szCs w:val="22"/>
+        </w:rPr>
+        <w:t>through</w:t>
+      </w:r>
+      <w:proofErr w:type="gramEnd"/>
+    </w:p>
+    <w:p>
+      <w:pPr>
+        <w:spacing w:line="240" w:lineRule="auto"/>
+        <w:ind w:left="540" w:firstLineChars="0" w:firstLine="0"/>
+        <w:jc w:val="left"/>
+        <w:rPr>
+          <w:rFonts w:ascii="Calibri" w:hAnsi="Calibri" w:cs="宋体"/>
+          <w:sz w:val="22"/>
+          <w:szCs w:val="22"/>
+        </w:rPr>
+      </w:pPr>
+      <w:r>
+        <w:rPr>
+          <w:rFonts w:ascii="Calibri" w:hAnsi="Calibri" w:cs="宋体"/>
+          <w:sz w:val="22"/>
+          <w:szCs w:val="22"/>
+        </w:rPr>
+        <w:t> </w:t>
+      </w:r>
+    </w:p>
+    <w:tbl>
+      <w:tblPr>
+        <w:tblW w:w="0" w:type="auto"/>
+        <w:tblInd w:w="480" w:type="dxa"/>
+        <w:tblBorders>
+          <w:top w:val="single" w:sz="8" w:space="0" w:color="A3A3A3"/>
+          <w:left w:val="single" w:sz="8" w:space="0" w:color="A3A3A3"/>
+          <w:bottom w:val="single" w:sz="8" w:space="0" w:color="A3A3A3"/>
+          <w:right w:val="single" w:sz="8" w:space="0" w:color="A3A3A3"/>
+        </w:tblBorders>
+        <w:tblCellMar>
+          <w:left w:w="0" w:type="dxa"/>
+          <w:right w:w="0" w:type="dxa"/>
+        </w:tblCellMar>
+        <w:tblLook w:val="04A0" w:firstRow="1" w:lastRow="0" w:firstColumn="1" w:lastColumn="0" w:noHBand="0" w:noVBand="1"/>
+      </w:tblPr>
+      <w:tblGrid>
+        <w:gridCol w:w="1302"/>
+        <w:gridCol w:w="1344"/>
+      </w:tblGrid>
+      <w:tr>
+        <w:tc>
+          <w:tcPr>
+            <w:tcW w:w="1273" w:type="dxa"/>
+            <w:tcBorders>
+              <w:top w:val="single" w:sz="8" w:space="0" w:color="A3A3A3"/>
+              <w:left w:val="single" w:sz="8" w:space="0" w:color="A3A3A3"/>
+              <w:bottom w:val="single" w:sz="8" w:space="0" w:color="A3A3A3"/>
+              <w:right w:val="single" w:sz="8" w:space="0" w:color="A3A3A3"/>
+            </w:tcBorders>
+            <w:tcMar>
+              <w:top w:w="80" w:type="dxa"/>
+              <w:left w:w="80" w:type="dxa"/>
+              <w:bottom w:w="80" w:type="dxa"/>
+              <w:right w:w="80" w:type="dxa"/>
+            </w:tcMar>
+            <w:hideMark/>
+          </w:tcPr>
+          <w:p>
+            <w:pPr>
+              <w:spacing w:line="240" w:lineRule="auto"/>
+              <w:ind w:firstLineChars="0" w:firstLine="0"/>
+              <w:jc w:val="left"/>
+              <w:rPr>
+                <w:rFonts w:ascii="Calibri" w:hAnsi="Calibri" w:cs="宋体"/>
+                <w:sz w:val="22"/>
+                <w:szCs w:val="22"/>
+              </w:rPr>
+            </w:pPr>
+            <w:proofErr w:type="spellStart"/>
+            <w:r>
+              <w:rPr>
+                <w:rFonts w:ascii="Calibri" w:hAnsi="Calibri" w:cs="宋体"/>
+                <w:sz w:val="22"/>
+                <w:szCs w:val="22"/>
+              </w:rPr>
+              <w:t>TrainNum</w:t>
+            </w:r>
+            <w:proofErr w:type="spellEnd"/>
+          </w:p>
+        </w:tc>
+        <w:tc>
+          <w:tcPr>
+            <w:tcW w:w="1243" w:type="dxa"/>
+            <w:tcBorders>
+              <w:top w:val="single" w:sz="8" w:space="0" w:color="A3A3A3"/>
+              <w:left w:val="single" w:sz="8" w:space="0" w:color="A3A3A3"/>
+              <w:bottom w:val="single" w:sz="8" w:space="0" w:color="A3A3A3"/>
+              <w:right w:val="single" w:sz="8" w:space="0" w:color="A3A3A3"/>
+            </w:tcBorders>
+            <w:tcMar>
+              <w:top w:w="80" w:type="dxa"/>
+              <w:left w:w="80" w:type="dxa"/>
+              <w:bottom w:w="80" w:type="dxa"/>
+              <w:right w:w="80" w:type="dxa"/>
+            </w:tcMar>
+            <w:hideMark/>
+          </w:tcPr>
+          <w:p>
+            <w:pPr>
+              <w:spacing w:line="240" w:lineRule="auto"/>
+              <w:ind w:firstLineChars="0" w:firstLine="0"/>
+              <w:jc w:val="left"/>
+              <w:rPr>
+                <w:rFonts w:ascii="微软雅黑" w:eastAsia="微软雅黑" w:hAnsi="微软雅黑" w:cs="宋体"/>
+                <w:sz w:val="22"/>
+                <w:szCs w:val="22"/>
+              </w:rPr>
+            </w:pPr>
+            <w:r>
+              <w:rPr>
+                <w:rFonts w:ascii="微软雅黑" w:eastAsia="微软雅黑" w:hAnsi="微软雅黑" w:cs="宋体" w:hint="eastAsia"/>
+                <w:sz w:val="22"/>
+                <w:szCs w:val="22"/>
+              </w:rPr>
+              <w:t>车次</w:t>
+            </w:r>
+          </w:p>
+        </w:tc>
+      </w:tr>
+      <w:tr>
+        <w:tc>
+          <w:tcPr>
+            <w:tcW w:w="1273" w:type="dxa"/>
+            <w:tcBorders>
+              <w:top w:val="single" w:sz="8" w:space="0" w:color="A3A3A3"/>
+              <w:left w:val="single" w:sz="8" w:space="0" w:color="A3A3A3"/>
+              <w:bottom w:val="single" w:sz="8" w:space="0" w:color="A3A3A3"/>
+              <w:right w:val="single" w:sz="8" w:space="0" w:color="A3A3A3"/>
+            </w:tcBorders>
+            <w:tcMar>
+              <w:top w:w="80" w:type="dxa"/>
+              <w:left w:w="80" w:type="dxa"/>
+              <w:bottom w:w="80" w:type="dxa"/>
+              <w:right w:w="80" w:type="dxa"/>
+            </w:tcMar>
+            <w:hideMark/>
+          </w:tcPr>
+          <w:p>
+            <w:pPr>
+              <w:spacing w:line="240" w:lineRule="auto"/>
+              <w:ind w:firstLineChars="0" w:firstLine="0"/>
+              <w:jc w:val="left"/>
+              <w:rPr>
+                <w:rFonts w:ascii="Calibri" w:hAnsi="Calibri" w:cs="宋体" w:hint="eastAsia"/>
+                <w:sz w:val="22"/>
+                <w:szCs w:val="22"/>
+              </w:rPr>
+            </w:pPr>
+            <w:r>
+              <w:rPr>
+                <w:rFonts w:ascii="Calibri" w:hAnsi="Calibri" w:cs="宋体"/>
+                <w:sz w:val="22"/>
+                <w:szCs w:val="22"/>
+              </w:rPr>
+              <w:t>Station</w:t>
+            </w:r>
+          </w:p>
+        </w:tc>
+        <w:tc>
+          <w:tcPr>
+            <w:tcW w:w="1344" w:type="dxa"/>
+            <w:tcBorders>
+              <w:top w:val="single" w:sz="8" w:space="0" w:color="A3A3A3"/>
+              <w:left w:val="single" w:sz="8" w:space="0" w:color="A3A3A3"/>
+              <w:bottom w:val="single" w:sz="8" w:space="0" w:color="A3A3A3"/>
+              <w:right w:val="single" w:sz="8" w:space="0" w:color="A3A3A3"/>
+            </w:tcBorders>
+            <w:tcMar>
+              <w:top w:w="80" w:type="dxa"/>
+              <w:left w:w="80" w:type="dxa"/>
+              <w:bottom w:w="80" w:type="dxa"/>
+              <w:right w:w="80" w:type="dxa"/>
+            </w:tcMar>
+            <w:hideMark/>
+          </w:tcPr>
+          <w:p>
+            <w:pPr>
+              <w:spacing w:line="240" w:lineRule="auto"/>
+              <w:ind w:firstLineChars="0" w:firstLine="0"/>
+              <w:jc w:val="left"/>
+              <w:rPr>
+                <w:rFonts w:ascii="微软雅黑" w:eastAsia="微软雅黑" w:hAnsi="微软雅黑" w:cs="宋体"/>
+                <w:sz w:val="22"/>
+                <w:szCs w:val="22"/>
+              </w:rPr>
+            </w:pPr>
+            <w:r>
+              <w:rPr>
+                <w:rFonts w:ascii="微软雅黑" w:eastAsia="微软雅黑" w:hAnsi="微软雅黑" w:cs="宋体" w:hint="eastAsia"/>
+                <w:sz w:val="22"/>
+                <w:szCs w:val="22"/>
+              </w:rPr>
+              <w:t>火车站名称</w:t>
+            </w:r>
+          </w:p>
+        </w:tc>
+      </w:tr>
+      <w:tr>
+        <w:tc>
+          <w:tcPr>
+            <w:tcW w:w="1273" w:type="dxa"/>
+            <w:tcBorders>
+              <w:top w:val="single" w:sz="8" w:space="0" w:color="A3A3A3"/>
+              <w:left w:val="single" w:sz="8" w:space="0" w:color="A3A3A3"/>
+              <w:bottom w:val="single" w:sz="8" w:space="0" w:color="A3A3A3"/>
+              <w:right w:val="single" w:sz="8" w:space="0" w:color="A3A3A3"/>
+            </w:tcBorders>
+            <w:tcMar>
+              <w:top w:w="80" w:type="dxa"/>
+              <w:left w:w="80" w:type="dxa"/>
+              <w:bottom w:w="80" w:type="dxa"/>
+              <w:right w:w="80" w:type="dxa"/>
+            </w:tcMar>
+            <w:hideMark/>
+          </w:tcPr>
+          <w:p>
+            <w:pPr>
+              <w:spacing w:line="240" w:lineRule="auto"/>
+              <w:ind w:firstLineChars="0" w:firstLine="0"/>
+              <w:jc w:val="left"/>
+              <w:rPr>
+                <w:rFonts w:ascii="Calibri" w:hAnsi="Calibri" w:cs="宋体" w:hint="eastAsia"/>
+                <w:sz w:val="22"/>
+                <w:szCs w:val="22"/>
+              </w:rPr>
+            </w:pPr>
+            <w:proofErr w:type="spellStart"/>
+            <w:r>
+              <w:rPr>
+                <w:rFonts w:ascii="Calibri" w:hAnsi="Calibri" w:cs="宋体"/>
+                <w:sz w:val="22"/>
+                <w:szCs w:val="22"/>
+              </w:rPr>
+              <w:t>StartTime</w:t>
+            </w:r>
+            <w:proofErr w:type="spellEnd"/>
+          </w:p>
+        </w:tc>
+        <w:tc>
+          <w:tcPr>
+            <w:tcW w:w="1243" w:type="dxa"/>
+            <w:tcBorders>
+              <w:top w:val="single" w:sz="8" w:space="0" w:color="A3A3A3"/>
+              <w:left w:val="single" w:sz="8" w:space="0" w:color="A3A3A3"/>
+              <w:bottom w:val="single" w:sz="8" w:space="0" w:color="A3A3A3"/>
+              <w:right w:val="single" w:sz="8" w:space="0" w:color="A3A3A3"/>
+            </w:tcBorders>
+            <w:tcMar>
+              <w:top w:w="80" w:type="dxa"/>
+              <w:left w:w="80" w:type="dxa"/>
+              <w:bottom w:w="80" w:type="dxa"/>
+              <w:right w:w="80" w:type="dxa"/>
+            </w:tcMar>
+            <w:hideMark/>
+          </w:tcPr>
+          <w:p>
+            <w:pPr>
+              <w:spacing w:line="240" w:lineRule="auto"/>
+              <w:ind w:firstLineChars="0" w:firstLine="0"/>
+              <w:jc w:val="left"/>
+              <w:rPr>
+                <w:rFonts w:ascii="微软雅黑" w:eastAsia="微软雅黑" w:hAnsi="微软雅黑" w:cs="宋体"/>
+                <w:sz w:val="22"/>
+                <w:szCs w:val="22"/>
+              </w:rPr>
+            </w:pPr>
+            <w:r>
+              <w:rPr>
+                <w:rFonts w:ascii="微软雅黑" w:eastAsia="微软雅黑" w:hAnsi="微软雅黑" w:cs="宋体" w:hint="eastAsia"/>
+                <w:sz w:val="22"/>
+                <w:szCs w:val="22"/>
+              </w:rPr>
+              <w:t>出发时间</w:t>
+            </w:r>
+          </w:p>
+        </w:tc>
+      </w:tr>
+      <w:tr>
+        <w:tc>
+          <w:tcPr>
+            <w:tcW w:w="1302" w:type="dxa"/>
+            <w:tcBorders>
+              <w:top w:val="single" w:sz="8" w:space="0" w:color="A3A3A3"/>
+              <w:left w:val="single" w:sz="8" w:space="0" w:color="A3A3A3"/>
+              <w:bottom w:val="single" w:sz="8" w:space="0" w:color="A3A3A3"/>
+              <w:right w:val="single" w:sz="8" w:space="0" w:color="A3A3A3"/>
+            </w:tcBorders>
+            <w:tcMar>
+              <w:top w:w="80" w:type="dxa"/>
+              <w:left w:w="80" w:type="dxa"/>
+              <w:bottom w:w="80" w:type="dxa"/>
+              <w:right w:w="80" w:type="dxa"/>
+            </w:tcMar>
+            <w:hideMark/>
+          </w:tcPr>
+          <w:p>
+            <w:pPr>
+              <w:spacing w:line="240" w:lineRule="auto"/>
+              <w:ind w:firstLineChars="0" w:firstLine="0"/>
+              <w:jc w:val="left"/>
+              <w:rPr>
+                <w:rFonts w:ascii="Calibri" w:hAnsi="Calibri" w:cs="宋体" w:hint="eastAsia"/>
+                <w:sz w:val="22"/>
+                <w:szCs w:val="22"/>
+              </w:rPr>
+            </w:pPr>
+            <w:proofErr w:type="spellStart"/>
+            <w:r>
+              <w:rPr>
+                <w:rFonts w:ascii="Calibri" w:hAnsi="Calibri" w:cs="宋体"/>
+                <w:sz w:val="22"/>
+                <w:szCs w:val="22"/>
+              </w:rPr>
+              <w:t>ArriveTime</w:t>
+            </w:r>
+            <w:proofErr w:type="spellEnd"/>
+          </w:p>
+        </w:tc>
+        <w:tc>
+          <w:tcPr>
+            <w:tcW w:w="1215" w:type="dxa"/>
+            <w:tcBorders>
+              <w:top w:val="single" w:sz="8" w:space="0" w:color="A3A3A3"/>
+              <w:left w:val="single" w:sz="8" w:space="0" w:color="A3A3A3"/>
+              <w:bottom w:val="single" w:sz="8" w:space="0" w:color="A3A3A3"/>
+              <w:right w:val="single" w:sz="8" w:space="0" w:color="A3A3A3"/>
+            </w:tcBorders>
+            <w:tcMar>
+              <w:top w:w="80" w:type="dxa"/>
+              <w:left w:w="80" w:type="dxa"/>
+              <w:bottom w:w="80" w:type="dxa"/>
+              <w:right w:w="80" w:type="dxa"/>
+            </w:tcMar>
+            <w:hideMark/>
+          </w:tcPr>
+          <w:p>
+            <w:pPr>
+              <w:spacing w:line="240" w:lineRule="auto"/>
+              <w:ind w:firstLineChars="0" w:firstLine="0"/>
+              <w:jc w:val="left"/>
+              <w:rPr>
+                <w:rFonts w:ascii="微软雅黑" w:eastAsia="微软雅黑" w:hAnsi="微软雅黑" w:cs="宋体"/>
+                <w:sz w:val="22"/>
+                <w:szCs w:val="22"/>
+              </w:rPr>
+            </w:pPr>
+            <w:r>
+              <w:rPr>
+                <w:rFonts w:ascii="微软雅黑" w:eastAsia="微软雅黑" w:hAnsi="微软雅黑" w:cs="宋体" w:hint="eastAsia"/>
+                <w:sz w:val="22"/>
+                <w:szCs w:val="22"/>
+              </w:rPr>
+              <w:t>到达时间</w:t>
+            </w:r>
+          </w:p>
+        </w:tc>
+      </w:tr>
+      <w:tr>
+        <w:tc>
+          <w:tcPr>
+            <w:tcW w:w="1273" w:type="dxa"/>
+            <w:tcBorders>
+              <w:top w:val="single" w:sz="8" w:space="0" w:color="A3A3A3"/>
+              <w:left w:val="single" w:sz="8" w:space="0" w:color="A3A3A3"/>
+              <w:bottom w:val="single" w:sz="8" w:space="0" w:color="A3A3A3"/>
+              <w:right w:val="single" w:sz="8" w:space="0" w:color="A3A3A3"/>
+            </w:tcBorders>
+            <w:tcMar>
+              <w:top w:w="80" w:type="dxa"/>
+              <w:left w:w="80" w:type="dxa"/>
+              <w:bottom w:w="80" w:type="dxa"/>
+              <w:right w:w="80" w:type="dxa"/>
+            </w:tcMar>
+            <w:hideMark/>
+          </w:tcPr>
+          <w:p>
+            <w:pPr>
+              <w:spacing w:line="240" w:lineRule="auto"/>
+              <w:ind w:firstLineChars="0" w:firstLine="0"/>
+              <w:jc w:val="left"/>
+              <w:rPr>
+                <w:rFonts w:ascii="Calibri" w:hAnsi="Calibri" w:cs="宋体" w:hint="eastAsia"/>
+                <w:sz w:val="22"/>
+                <w:szCs w:val="22"/>
+              </w:rPr>
+            </w:pPr>
+            <w:proofErr w:type="spellStart"/>
+            <w:r>
+              <w:rPr>
+                <w:rFonts w:ascii="Calibri" w:hAnsi="Calibri" w:cs="宋体"/>
+                <w:sz w:val="22"/>
+                <w:szCs w:val="22"/>
+              </w:rPr>
+              <w:t>AllTime</w:t>
+            </w:r>
+            <w:proofErr w:type="spellEnd"/>
+          </w:p>
+        </w:tc>
+        <w:tc>
+          <w:tcPr>
+            <w:tcW w:w="1243" w:type="dxa"/>
+            <w:tcBorders>
+              <w:top w:val="single" w:sz="8" w:space="0" w:color="A3A3A3"/>
+              <w:left w:val="single" w:sz="8" w:space="0" w:color="A3A3A3"/>
+              <w:bottom w:val="single" w:sz="8" w:space="0" w:color="A3A3A3"/>
+              <w:right w:val="single" w:sz="8" w:space="0" w:color="A3A3A3"/>
+            </w:tcBorders>
+            <w:tcMar>
+              <w:top w:w="80" w:type="dxa"/>
+              <w:left w:w="80" w:type="dxa"/>
+              <w:bottom w:w="80" w:type="dxa"/>
+              <w:right w:w="80" w:type="dxa"/>
+            </w:tcMar>
+            <w:hideMark/>
+          </w:tcPr>
+          <w:p>
+            <w:pPr>
+              <w:spacing w:line="240" w:lineRule="auto"/>
+              <w:ind w:firstLineChars="0" w:firstLine="0"/>
+              <w:jc w:val="left"/>
+              <w:rPr>
+                <w:rFonts w:ascii="微软雅黑" w:eastAsia="微软雅黑" w:hAnsi="微软雅黑" w:cs="宋体"/>
+                <w:sz w:val="22"/>
+                <w:szCs w:val="22"/>
+              </w:rPr>
+            </w:pPr>
+            <w:r>
+              <w:rPr>
+                <w:rFonts w:ascii="微软雅黑" w:eastAsia="微软雅黑" w:hAnsi="微软雅黑" w:cs="宋体" w:hint="eastAsia"/>
+                <w:sz w:val="22"/>
+                <w:szCs w:val="22"/>
+              </w:rPr>
+              <w:t>总耗时</w:t>
+            </w:r>
+          </w:p>
+        </w:tc>
+      </w:tr>
+      <w:tr>
+        <w:tc>
+          <w:tcPr>
+            <w:tcW w:w="1273" w:type="dxa"/>
+            <w:tcBorders>
+              <w:top w:val="single" w:sz="8" w:space="0" w:color="A3A3A3"/>
+              <w:left w:val="single" w:sz="8" w:space="0" w:color="A3A3A3"/>
+              <w:bottom w:val="single" w:sz="8" w:space="0" w:color="A3A3A3"/>
+              <w:right w:val="single" w:sz="8" w:space="0" w:color="A3A3A3"/>
+            </w:tcBorders>
+            <w:tcMar>
+              <w:top w:w="80" w:type="dxa"/>
+              <w:left w:w="80" w:type="dxa"/>
+              <w:bottom w:w="80" w:type="dxa"/>
+              <w:right w:w="80" w:type="dxa"/>
+            </w:tcMar>
+            <w:hideMark/>
+          </w:tcPr>
+          <w:p>
+            <w:pPr>
+              <w:spacing w:line="240" w:lineRule="auto"/>
+              <w:ind w:firstLineChars="0" w:firstLine="0"/>
+              <w:jc w:val="left"/>
+              <w:rPr>
+                <w:rFonts w:ascii="Calibri" w:hAnsi="Calibri" w:cs="宋体" w:hint="eastAsia"/>
+                <w:sz w:val="22"/>
+                <w:szCs w:val="22"/>
+              </w:rPr>
+            </w:pPr>
+            <w:proofErr w:type="spellStart"/>
+            <w:r>
+              <w:rPr>
+                <w:rFonts w:ascii="Calibri" w:hAnsi="Calibri" w:cs="宋体"/>
+                <w:sz w:val="22"/>
+                <w:szCs w:val="22"/>
+              </w:rPr>
+              <w:t>AllMile</w:t>
+            </w:r>
+            <w:proofErr w:type="spellEnd"/>
+          </w:p>
+        </w:tc>
+        <w:tc>
+          <w:tcPr>
+            <w:tcW w:w="1243" w:type="dxa"/>
+            <w:tcBorders>
+              <w:top w:val="single" w:sz="8" w:space="0" w:color="A3A3A3"/>
+              <w:left w:val="single" w:sz="8" w:space="0" w:color="A3A3A3"/>
+              <w:bottom w:val="single" w:sz="8" w:space="0" w:color="A3A3A3"/>
+              <w:right w:val="single" w:sz="8" w:space="0" w:color="A3A3A3"/>
+            </w:tcBorders>
+            <w:tcMar>
+              <w:top w:w="80" w:type="dxa"/>
+              <w:left w:w="80" w:type="dxa"/>
+              <w:bottom w:w="80" w:type="dxa"/>
+              <w:right w:w="80" w:type="dxa"/>
+            </w:tcMar>
+            <w:hideMark/>
+          </w:tcPr>
+          <w:p>
+            <w:pPr>
+              <w:spacing w:line="240" w:lineRule="auto"/>
+              <w:ind w:firstLineChars="0" w:firstLine="0"/>
+              <w:jc w:val="left"/>
+              <w:rPr>
+                <w:rFonts w:ascii="微软雅黑" w:eastAsia="微软雅黑" w:hAnsi="微软雅黑" w:cs="宋体"/>
+                <w:sz w:val="22"/>
+                <w:szCs w:val="22"/>
+              </w:rPr>
+            </w:pPr>
+            <w:r>
+              <w:rPr>
+                <w:rFonts w:ascii="微软雅黑" w:eastAsia="微软雅黑" w:hAnsi="微软雅黑" w:cs="宋体" w:hint="eastAsia"/>
+                <w:sz w:val="22"/>
+                <w:szCs w:val="22"/>
+              </w:rPr>
+              <w:t>总公里数</w:t>
+            </w:r>
+          </w:p>
+        </w:tc>
+      </w:tr>
+      <w:tr>
+        <w:tc>
+          <w:tcPr>
+            <w:tcW w:w="1273" w:type="dxa"/>
+            <w:tcBorders>
+              <w:top w:val="single" w:sz="8" w:space="0" w:color="A3A3A3"/>
+              <w:left w:val="single" w:sz="8" w:space="0" w:color="A3A3A3"/>
+              <w:bottom w:val="single" w:sz="8" w:space="0" w:color="A3A3A3"/>
+              <w:right w:val="single" w:sz="8" w:space="0" w:color="A3A3A3"/>
+            </w:tcBorders>
+            <w:tcMar>
+              <w:top w:w="80" w:type="dxa"/>
+              <w:left w:w="80" w:type="dxa"/>
+              <w:bottom w:w="80" w:type="dxa"/>
+              <w:right w:w="80" w:type="dxa"/>
+            </w:tcMar>
+            <w:hideMark/>
+          </w:tcPr>
+          <w:p>
+            <w:pPr>
+              <w:spacing w:line="240" w:lineRule="auto"/>
+              <w:ind w:firstLineChars="0" w:firstLine="0"/>
+              <w:jc w:val="left"/>
+              <w:rPr>
+                <w:rFonts w:ascii="Calibri" w:hAnsi="Calibri" w:cs="宋体" w:hint="eastAsia"/>
+                <w:sz w:val="22"/>
+                <w:szCs w:val="22"/>
+              </w:rPr>
+            </w:pPr>
+            <w:r>
+              <w:rPr>
+                <w:rFonts w:ascii="Calibri" w:hAnsi="Calibri" w:cs="宋体"/>
+                <w:sz w:val="22"/>
+                <w:szCs w:val="22"/>
+              </w:rPr>
+              <w:lastRenderedPageBreak/>
+              <w:t>Order</w:t>
+            </w:r>
+          </w:p>
+        </w:tc>
+        <w:tc>
+          <w:tcPr>
+            <w:tcW w:w="1243" w:type="dxa"/>
+            <w:tcBorders>
+              <w:top w:val="single" w:sz="8" w:space="0" w:color="A3A3A3"/>
+              <w:left w:val="single" w:sz="8" w:space="0" w:color="A3A3A3"/>
+              <w:bottom w:val="single" w:sz="8" w:space="0" w:color="A3A3A3"/>
+              <w:right w:val="single" w:sz="8" w:space="0" w:color="A3A3A3"/>
+            </w:tcBorders>
+            <w:tcMar>
+              <w:top w:w="80" w:type="dxa"/>
+              <w:left w:w="80" w:type="dxa"/>
+              <w:bottom w:w="80" w:type="dxa"/>
+              <w:right w:w="80" w:type="dxa"/>
+            </w:tcMar>
+            <w:hideMark/>
+          </w:tcPr>
+          <w:p>
+            <w:pPr>
+              <w:spacing w:line="240" w:lineRule="auto"/>
+              <w:ind w:firstLineChars="0" w:firstLine="0"/>
+              <w:jc w:val="left"/>
+              <w:rPr>
+                <w:rFonts w:ascii="微软雅黑" w:eastAsia="微软雅黑" w:hAnsi="微软雅黑" w:cs="宋体"/>
+                <w:sz w:val="22"/>
+                <w:szCs w:val="22"/>
+              </w:rPr>
+            </w:pPr>
+            <w:r>
+              <w:rPr>
+                <w:rFonts w:ascii="微软雅黑" w:eastAsia="微软雅黑" w:hAnsi="微软雅黑" w:cs="宋体" w:hint="eastAsia"/>
+                <w:sz w:val="22"/>
+                <w:szCs w:val="22"/>
+              </w:rPr>
+              <w:t>顺序</w:t>
+            </w:r>
+          </w:p>
+        </w:tc>
+      </w:tr>
+      <w:tr>
+        <w:tc>
+          <w:tcPr>
+            <w:tcW w:w="1273" w:type="dxa"/>
+            <w:tcBorders>
+              <w:top w:val="single" w:sz="8" w:space="0" w:color="A3A3A3"/>
+              <w:left w:val="single" w:sz="8" w:space="0" w:color="A3A3A3"/>
+              <w:bottom w:val="single" w:sz="8" w:space="0" w:color="A3A3A3"/>
+              <w:right w:val="single" w:sz="8" w:space="0" w:color="A3A3A3"/>
+            </w:tcBorders>
+            <w:tcMar>
+              <w:top w:w="80" w:type="dxa"/>
+              <w:left w:w="80" w:type="dxa"/>
+              <w:bottom w:w="80" w:type="dxa"/>
+              <w:right w:w="80" w:type="dxa"/>
+            </w:tcMar>
+            <w:hideMark/>
+          </w:tcPr>
+          <w:p>
+            <w:pPr>
+              <w:spacing w:line="240" w:lineRule="auto"/>
+              <w:ind w:firstLineChars="0" w:firstLine="0"/>
+              <w:jc w:val="left"/>
+              <w:rPr>
+                <w:rFonts w:ascii="Calibri" w:hAnsi="Calibri" w:cs="宋体" w:hint="eastAsia"/>
+                <w:sz w:val="22"/>
+                <w:szCs w:val="22"/>
+              </w:rPr>
+            </w:pPr>
+            <w:proofErr w:type="spellStart"/>
+            <w:r>
+              <w:rPr>
+                <w:rFonts w:ascii="Calibri" w:hAnsi="Calibri" w:cs="宋体"/>
+                <w:sz w:val="22"/>
+                <w:szCs w:val="22"/>
+              </w:rPr>
+              <w:t>AllPrice</w:t>
+            </w:r>
+            <w:proofErr w:type="spellEnd"/>
+          </w:p>
+        </w:tc>
+        <w:tc>
+          <w:tcPr>
+            <w:tcW w:w="1243" w:type="dxa"/>
+            <w:tcBorders>
+              <w:top w:val="single" w:sz="8" w:space="0" w:color="A3A3A3"/>
+              <w:left w:val="single" w:sz="8" w:space="0" w:color="A3A3A3"/>
+              <w:bottom w:val="single" w:sz="8" w:space="0" w:color="A3A3A3"/>
+              <w:right w:val="single" w:sz="8" w:space="0" w:color="A3A3A3"/>
+            </w:tcBorders>
+            <w:tcMar>
+              <w:top w:w="80" w:type="dxa"/>
+              <w:left w:w="80" w:type="dxa"/>
+              <w:bottom w:w="80" w:type="dxa"/>
+              <w:right w:w="80" w:type="dxa"/>
+            </w:tcMar>
+            <w:hideMark/>
+          </w:tcPr>
+          <w:p>
+            <w:pPr>
+              <w:spacing w:line="240" w:lineRule="auto"/>
+              <w:ind w:firstLineChars="0" w:firstLine="0"/>
+              <w:jc w:val="left"/>
+              <w:rPr>
+                <w:rFonts w:ascii="微软雅黑" w:eastAsia="微软雅黑" w:hAnsi="微软雅黑" w:cs="宋体"/>
+                <w:sz w:val="22"/>
+                <w:szCs w:val="22"/>
+              </w:rPr>
+            </w:pPr>
+            <w:r>
+              <w:rPr>
+                <w:rFonts w:ascii="微软雅黑" w:eastAsia="微软雅黑" w:hAnsi="微软雅黑" w:cs="宋体" w:hint="eastAsia"/>
+                <w:sz w:val="22"/>
+                <w:szCs w:val="22"/>
+              </w:rPr>
+              <w:t>总价格</w:t>
+            </w:r>
+          </w:p>
+        </w:tc>
+      </w:tr>
+    </w:tbl>
+    <w:p/>
+    <w:p>
+      <w:pPr>
+        <w:spacing w:line="240" w:lineRule="auto"/>
+        <w:ind w:firstLineChars="0" w:firstLine="440"/>
+        <w:jc w:val="left"/>
+        <w:rPr>
+          <w:rFonts w:ascii="Calibri" w:hAnsi="Calibri" w:cs="宋体"/>
+          <w:sz w:val="22"/>
+          <w:szCs w:val="22"/>
+        </w:rPr>
+      </w:pPr>
+      <w:proofErr w:type="gramStart"/>
+      <w:r>
+        <w:rPr>
+          <w:rFonts w:ascii="Calibri" w:hAnsi="Calibri" w:cs="宋体"/>
+          <w:sz w:val="22"/>
+          <w:szCs w:val="22"/>
+        </w:rPr>
+        <w:t>ticket</w:t>
+      </w:r>
+      <w:proofErr w:type="gramEnd"/>
+    </w:p>
+    <w:p>
+      <w:pPr>
+        <w:spacing w:line="240" w:lineRule="auto"/>
+        <w:ind w:left="540" w:firstLineChars="0" w:firstLine="0"/>
+        <w:jc w:val="left"/>
+        <w:rPr>
+          <w:rFonts w:ascii="Calibri" w:hAnsi="Calibri" w:cs="宋体"/>
+          <w:sz w:val="22"/>
+          <w:szCs w:val="22"/>
+        </w:rPr>
+      </w:pPr>
+      <w:r>
+        <w:rPr>
+          <w:rFonts w:ascii="Calibri" w:hAnsi="Calibri" w:cs="宋体"/>
+          <w:sz w:val="22"/>
+          <w:szCs w:val="22"/>
+        </w:rPr>
+        <w:t> </w:t>
+      </w:r>
+    </w:p>
+    <w:tbl>
+      <w:tblPr>
+        <w:tblW w:w="0" w:type="auto"/>
+        <w:tblInd w:w="480" w:type="dxa"/>
+        <w:tblBorders>
+          <w:top w:val="single" w:sz="8" w:space="0" w:color="A3A3A3"/>
+          <w:left w:val="single" w:sz="8" w:space="0" w:color="A3A3A3"/>
+          <w:bottom w:val="single" w:sz="8" w:space="0" w:color="A3A3A3"/>
+          <w:right w:val="single" w:sz="8" w:space="0" w:color="A3A3A3"/>
+        </w:tblBorders>
+        <w:tblCellMar>
+          <w:left w:w="0" w:type="dxa"/>
+          <w:right w:w="0" w:type="dxa"/>
+        </w:tblCellMar>
+        <w:tblLook w:val="04A0" w:firstRow="1" w:lastRow="0" w:firstColumn="1" w:lastColumn="0" w:noHBand="0" w:noVBand="1"/>
+      </w:tblPr>
+      <w:tblGrid>
+        <w:gridCol w:w="1312"/>
+        <w:gridCol w:w="1109"/>
+      </w:tblGrid>
+      <w:tr>
+        <w:tc>
+          <w:tcPr>
+            <w:tcW w:w="1283" w:type="dxa"/>
+            <w:tcBorders>
+              <w:top w:val="single" w:sz="8" w:space="0" w:color="A3A3A3"/>
+              <w:left w:val="single" w:sz="8" w:space="0" w:color="A3A3A3"/>
+              <w:bottom w:val="single" w:sz="8" w:space="0" w:color="A3A3A3"/>
+              <w:right w:val="single" w:sz="8" w:space="0" w:color="A3A3A3"/>
+            </w:tcBorders>
+            <w:tcMar>
+              <w:top w:w="80" w:type="dxa"/>
+              <w:left w:w="80" w:type="dxa"/>
+              <w:bottom w:w="80" w:type="dxa"/>
+              <w:right w:w="80" w:type="dxa"/>
+            </w:tcMar>
+            <w:hideMark/>
+          </w:tcPr>
+          <w:p>
+            <w:pPr>
+              <w:spacing w:line="240" w:lineRule="auto"/>
+              <w:ind w:firstLineChars="0" w:firstLine="0"/>
+              <w:jc w:val="left"/>
+              <w:rPr>
+                <w:rFonts w:ascii="Calibri" w:hAnsi="Calibri" w:cs="宋体"/>
+                <w:sz w:val="22"/>
+                <w:szCs w:val="22"/>
+              </w:rPr>
+            </w:pPr>
+            <w:r>
+              <w:rPr>
+                <w:rFonts w:ascii="Calibri" w:hAnsi="Calibri" w:cs="宋体"/>
+                <w:sz w:val="22"/>
+                <w:szCs w:val="22"/>
+              </w:rPr>
+              <w:t>TID</w:t>
+            </w:r>
+          </w:p>
+        </w:tc>
+        <w:tc>
+          <w:tcPr>
+            <w:tcW w:w="1008" w:type="dxa"/>
+            <w:tcBorders>
+              <w:top w:val="single" w:sz="8" w:space="0" w:color="A3A3A3"/>
+              <w:left w:val="single" w:sz="8" w:space="0" w:color="A3A3A3"/>
+              <w:bottom w:val="single" w:sz="8" w:space="0" w:color="A3A3A3"/>
+              <w:right w:val="single" w:sz="8" w:space="0" w:color="A3A3A3"/>
+            </w:tcBorders>
+            <w:tcMar>
+              <w:top w:w="80" w:type="dxa"/>
+              <w:left w:w="80" w:type="dxa"/>
+              <w:bottom w:w="80" w:type="dxa"/>
+              <w:right w:w="80" w:type="dxa"/>
+            </w:tcMar>
+            <w:hideMark/>
+          </w:tcPr>
+          <w:p>
+            <w:pPr>
+              <w:spacing w:line="240" w:lineRule="auto"/>
+              <w:ind w:firstLineChars="0" w:firstLine="0"/>
+              <w:jc w:val="left"/>
+              <w:rPr>
+                <w:rFonts w:ascii="Calibri" w:hAnsi="Calibri" w:cs="宋体"/>
+                <w:sz w:val="22"/>
+                <w:szCs w:val="22"/>
+              </w:rPr>
+            </w:pPr>
+            <w:proofErr w:type="spellStart"/>
+            <w:r>
+              <w:rPr>
+                <w:rFonts w:ascii="Calibri" w:hAnsi="Calibri" w:cs="宋体"/>
+                <w:sz w:val="22"/>
+                <w:szCs w:val="22"/>
+              </w:rPr>
+              <w:t>TicketID</w:t>
+            </w:r>
+            <w:proofErr w:type="spellEnd"/>
+          </w:p>
+        </w:tc>
+      </w:tr>
+      <w:tr>
+        <w:tc>
+          <w:tcPr>
+            <w:tcW w:w="1283" w:type="dxa"/>
+            <w:tcBorders>
+              <w:top w:val="single" w:sz="8" w:space="0" w:color="A3A3A3"/>
+              <w:left w:val="single" w:sz="8" w:space="0" w:color="A3A3A3"/>
+              <w:bottom w:val="single" w:sz="8" w:space="0" w:color="A3A3A3"/>
+              <w:right w:val="single" w:sz="8" w:space="0" w:color="A3A3A3"/>
+            </w:tcBorders>
+            <w:tcMar>
+              <w:top w:w="80" w:type="dxa"/>
+              <w:left w:w="80" w:type="dxa"/>
+              <w:bottom w:w="80" w:type="dxa"/>
+              <w:right w:w="80" w:type="dxa"/>
+            </w:tcMar>
+            <w:hideMark/>
+          </w:tcPr>
+          <w:p>
+            <w:pPr>
+              <w:spacing w:line="240" w:lineRule="auto"/>
+              <w:ind w:firstLineChars="0" w:firstLine="0"/>
+              <w:jc w:val="left"/>
+              <w:rPr>
+                <w:rFonts w:ascii="Calibri" w:hAnsi="Calibri" w:cs="宋体"/>
+                <w:sz w:val="22"/>
+                <w:szCs w:val="22"/>
+              </w:rPr>
+            </w:pPr>
+            <w:proofErr w:type="spellStart"/>
+            <w:r>
+              <w:rPr>
+                <w:rFonts w:ascii="Calibri" w:hAnsi="Calibri" w:cs="宋体"/>
+                <w:sz w:val="22"/>
+                <w:szCs w:val="22"/>
+              </w:rPr>
+              <w:t>TrainNum</w:t>
+            </w:r>
+            <w:proofErr w:type="spellEnd"/>
+          </w:p>
+        </w:tc>
+        <w:tc>
+          <w:tcPr>
+            <w:tcW w:w="1008" w:type="dxa"/>
+            <w:tcBorders>
+              <w:top w:val="single" w:sz="8" w:space="0" w:color="A3A3A3"/>
+              <w:left w:val="single" w:sz="8" w:space="0" w:color="A3A3A3"/>
+              <w:bottom w:val="single" w:sz="8" w:space="0" w:color="A3A3A3"/>
+              <w:right w:val="single" w:sz="8" w:space="0" w:color="A3A3A3"/>
+            </w:tcBorders>
+            <w:tcMar>
+              <w:top w:w="80" w:type="dxa"/>
+              <w:left w:w="80" w:type="dxa"/>
+              <w:bottom w:w="80" w:type="dxa"/>
+              <w:right w:w="80" w:type="dxa"/>
+            </w:tcMar>
+            <w:hideMark/>
+          </w:tcPr>
+          <w:p>
+            <w:pPr>
+              <w:spacing w:line="240" w:lineRule="auto"/>
+              <w:ind w:firstLineChars="0" w:firstLine="0"/>
+              <w:jc w:val="left"/>
+              <w:rPr>
+                <w:rFonts w:ascii="微软雅黑" w:eastAsia="微软雅黑" w:hAnsi="微软雅黑" w:cs="宋体"/>
+                <w:sz w:val="22"/>
+                <w:szCs w:val="22"/>
+              </w:rPr>
+            </w:pPr>
+            <w:r>
+              <w:rPr>
+                <w:rFonts w:ascii="微软雅黑" w:eastAsia="微软雅黑" w:hAnsi="微软雅黑" w:cs="宋体" w:hint="eastAsia"/>
+                <w:sz w:val="22"/>
+                <w:szCs w:val="22"/>
+              </w:rPr>
+              <w:t>车次</w:t>
+            </w:r>
+          </w:p>
+        </w:tc>
+      </w:tr>
+      <w:tr>
+        <w:tc>
+          <w:tcPr>
+            <w:tcW w:w="1283" w:type="dxa"/>
+            <w:tcBorders>
+              <w:top w:val="single" w:sz="8" w:space="0" w:color="A3A3A3"/>
+              <w:left w:val="single" w:sz="8" w:space="0" w:color="A3A3A3"/>
+              <w:bottom w:val="single" w:sz="8" w:space="0" w:color="A3A3A3"/>
+              <w:right w:val="single" w:sz="8" w:space="0" w:color="A3A3A3"/>
+            </w:tcBorders>
+            <w:tcMar>
+              <w:top w:w="80" w:type="dxa"/>
+              <w:left w:w="80" w:type="dxa"/>
+              <w:bottom w:w="80" w:type="dxa"/>
+              <w:right w:w="80" w:type="dxa"/>
+            </w:tcMar>
+            <w:hideMark/>
+          </w:tcPr>
+          <w:p>
+            <w:pPr>
+              <w:spacing w:line="240" w:lineRule="auto"/>
+              <w:ind w:firstLineChars="0" w:firstLine="0"/>
+              <w:jc w:val="left"/>
+              <w:rPr>
+                <w:rFonts w:ascii="Calibri" w:hAnsi="Calibri" w:cs="宋体" w:hint="eastAsia"/>
+                <w:sz w:val="22"/>
+                <w:szCs w:val="22"/>
+              </w:rPr>
+            </w:pPr>
+            <w:r>
+              <w:rPr>
+                <w:rFonts w:ascii="Calibri" w:hAnsi="Calibri" w:cs="宋体"/>
+                <w:sz w:val="22"/>
+                <w:szCs w:val="22"/>
+              </w:rPr>
+              <w:t>UID</w:t>
+            </w:r>
+          </w:p>
+        </w:tc>
+        <w:tc>
+          <w:tcPr>
+            <w:tcW w:w="1008" w:type="dxa"/>
+            <w:tcBorders>
+              <w:top w:val="single" w:sz="8" w:space="0" w:color="A3A3A3"/>
+              <w:left w:val="single" w:sz="8" w:space="0" w:color="A3A3A3"/>
+              <w:bottom w:val="single" w:sz="8" w:space="0" w:color="A3A3A3"/>
+              <w:right w:val="single" w:sz="8" w:space="0" w:color="A3A3A3"/>
+            </w:tcBorders>
+            <w:tcMar>
+              <w:top w:w="80" w:type="dxa"/>
+              <w:left w:w="80" w:type="dxa"/>
+              <w:bottom w:w="80" w:type="dxa"/>
+              <w:right w:w="80" w:type="dxa"/>
+            </w:tcMar>
+            <w:hideMark/>
+          </w:tcPr>
+          <w:p>
+            <w:pPr>
+              <w:spacing w:line="240" w:lineRule="auto"/>
+              <w:ind w:firstLineChars="0" w:firstLine="0"/>
+              <w:jc w:val="left"/>
+              <w:rPr>
+                <w:rFonts w:ascii="Calibri" w:hAnsi="Calibri" w:cs="宋体"/>
+                <w:sz w:val="22"/>
+                <w:szCs w:val="22"/>
+              </w:rPr>
+            </w:pPr>
+            <w:proofErr w:type="spellStart"/>
+            <w:r>
+              <w:rPr>
+                <w:rFonts w:ascii="Calibri" w:hAnsi="Calibri" w:cs="宋体"/>
+                <w:sz w:val="22"/>
+                <w:szCs w:val="22"/>
+              </w:rPr>
+              <w:t>UserID</w:t>
+            </w:r>
+            <w:proofErr w:type="spellEnd"/>
+          </w:p>
+        </w:tc>
+      </w:tr>
+      <w:tr>
+        <w:tc>
+          <w:tcPr>
+            <w:tcW w:w="1312" w:type="dxa"/>
+            <w:tcBorders>
+              <w:top w:val="single" w:sz="8" w:space="0" w:color="A3A3A3"/>
+              <w:left w:val="single" w:sz="8" w:space="0" w:color="A3A3A3"/>
+              <w:bottom w:val="single" w:sz="8" w:space="0" w:color="A3A3A3"/>
+              <w:right w:val="single" w:sz="8" w:space="0" w:color="A3A3A3"/>
+            </w:tcBorders>
+            <w:tcMar>
+              <w:top w:w="80" w:type="dxa"/>
+              <w:left w:w="80" w:type="dxa"/>
+              <w:bottom w:w="80" w:type="dxa"/>
+              <w:right w:w="80" w:type="dxa"/>
+            </w:tcMar>
+            <w:hideMark/>
+          </w:tcPr>
+          <w:p>
+            <w:pPr>
+              <w:spacing w:line="240" w:lineRule="auto"/>
+              <w:ind w:firstLineChars="0" w:firstLine="0"/>
+              <w:jc w:val="left"/>
+              <w:rPr>
+                <w:rFonts w:ascii="Calibri" w:hAnsi="Calibri" w:cs="宋体"/>
+                <w:sz w:val="22"/>
+                <w:szCs w:val="22"/>
+              </w:rPr>
+            </w:pPr>
+            <w:proofErr w:type="spellStart"/>
+            <w:r>
+              <w:rPr>
+                <w:rFonts w:ascii="Calibri" w:hAnsi="Calibri" w:cs="宋体"/>
+                <w:sz w:val="22"/>
+                <w:szCs w:val="22"/>
+              </w:rPr>
+              <w:t>StartStaion</w:t>
+            </w:r>
+            <w:proofErr w:type="spellEnd"/>
+          </w:p>
+        </w:tc>
+        <w:tc>
+          <w:tcPr>
+            <w:tcW w:w="1080" w:type="dxa"/>
+            <w:tcBorders>
+              <w:top w:val="single" w:sz="8" w:space="0" w:color="A3A3A3"/>
+              <w:left w:val="single" w:sz="8" w:space="0" w:color="A3A3A3"/>
+              <w:bottom w:val="single" w:sz="8" w:space="0" w:color="A3A3A3"/>
+              <w:right w:val="single" w:sz="8" w:space="0" w:color="A3A3A3"/>
+            </w:tcBorders>
+            <w:tcMar>
+              <w:top w:w="80" w:type="dxa"/>
+              <w:left w:w="80" w:type="dxa"/>
+              <w:bottom w:w="80" w:type="dxa"/>
+              <w:right w:w="80" w:type="dxa"/>
+            </w:tcMar>
+            <w:hideMark/>
+          </w:tcPr>
+          <w:p>
+            <w:pPr>
+              <w:spacing w:line="240" w:lineRule="auto"/>
+              <w:ind w:firstLineChars="0" w:firstLine="0"/>
+              <w:jc w:val="left"/>
+              <w:rPr>
+                <w:rFonts w:ascii="微软雅黑" w:eastAsia="微软雅黑" w:hAnsi="微软雅黑" w:cs="宋体"/>
+                <w:sz w:val="22"/>
+                <w:szCs w:val="22"/>
+              </w:rPr>
+            </w:pPr>
+            <w:r>
+              <w:rPr>
+                <w:rFonts w:ascii="微软雅黑" w:eastAsia="微软雅黑" w:hAnsi="微软雅黑" w:cs="宋体" w:hint="eastAsia"/>
+                <w:sz w:val="22"/>
+                <w:szCs w:val="22"/>
+              </w:rPr>
+              <w:t>出发车站</w:t>
+            </w:r>
+          </w:p>
+        </w:tc>
+      </w:tr>
+      <w:tr>
+        <w:tc>
+          <w:tcPr>
+            <w:tcW w:w="1310" w:type="dxa"/>
+            <w:tcBorders>
+              <w:top w:val="single" w:sz="8" w:space="0" w:color="A3A3A3"/>
+              <w:left w:val="single" w:sz="8" w:space="0" w:color="A3A3A3"/>
+              <w:bottom w:val="single" w:sz="8" w:space="0" w:color="A3A3A3"/>
+              <w:right w:val="single" w:sz="8" w:space="0" w:color="A3A3A3"/>
+            </w:tcBorders>
+            <w:tcMar>
+              <w:top w:w="80" w:type="dxa"/>
+              <w:left w:w="80" w:type="dxa"/>
+              <w:bottom w:w="80" w:type="dxa"/>
+              <w:right w:w="80" w:type="dxa"/>
+            </w:tcMar>
+            <w:hideMark/>
+          </w:tcPr>
+          <w:p>
+            <w:pPr>
+              <w:spacing w:line="240" w:lineRule="auto"/>
+              <w:ind w:firstLineChars="0" w:firstLine="0"/>
+              <w:jc w:val="left"/>
+              <w:rPr>
+                <w:rFonts w:ascii="Calibri" w:hAnsi="Calibri" w:cs="宋体" w:hint="eastAsia"/>
+                <w:sz w:val="22"/>
+                <w:szCs w:val="22"/>
+              </w:rPr>
+            </w:pPr>
+            <w:proofErr w:type="spellStart"/>
+            <w:r>
+              <w:rPr>
+                <w:rFonts w:ascii="Calibri" w:hAnsi="Calibri" w:cs="宋体"/>
+                <w:sz w:val="22"/>
+                <w:szCs w:val="22"/>
+              </w:rPr>
+              <w:t>ArriStation</w:t>
+            </w:r>
+            <w:proofErr w:type="spellEnd"/>
+          </w:p>
+        </w:tc>
+        <w:tc>
+          <w:tcPr>
+            <w:tcW w:w="1080" w:type="dxa"/>
+            <w:tcBorders>
+              <w:top w:val="single" w:sz="8" w:space="0" w:color="A3A3A3"/>
+              <w:left w:val="single" w:sz="8" w:space="0" w:color="A3A3A3"/>
+              <w:bottom w:val="single" w:sz="8" w:space="0" w:color="A3A3A3"/>
+              <w:right w:val="single" w:sz="8" w:space="0" w:color="A3A3A3"/>
+            </w:tcBorders>
+            <w:tcMar>
+              <w:top w:w="80" w:type="dxa"/>
+              <w:left w:w="80" w:type="dxa"/>
+              <w:bottom w:w="80" w:type="dxa"/>
+              <w:right w:w="80" w:type="dxa"/>
+            </w:tcMar>
+            <w:hideMark/>
+          </w:tcPr>
+          <w:p>
+            <w:pPr>
+              <w:spacing w:line="240" w:lineRule="auto"/>
+              <w:ind w:firstLineChars="0" w:firstLine="0"/>
+              <w:jc w:val="left"/>
+              <w:rPr>
+                <w:rFonts w:ascii="微软雅黑" w:eastAsia="微软雅黑" w:hAnsi="微软雅黑" w:cs="宋体"/>
+                <w:sz w:val="22"/>
+                <w:szCs w:val="22"/>
+              </w:rPr>
+            </w:pPr>
+            <w:r>
+              <w:rPr>
+                <w:rFonts w:ascii="微软雅黑" w:eastAsia="微软雅黑" w:hAnsi="微软雅黑" w:cs="宋体" w:hint="eastAsia"/>
+                <w:sz w:val="22"/>
+                <w:szCs w:val="22"/>
+              </w:rPr>
+              <w:t>到达车站</w:t>
+            </w:r>
+          </w:p>
+        </w:tc>
+      </w:tr>
+      <w:tr>
+        <w:tc>
+          <w:tcPr>
+            <w:tcW w:w="1283" w:type="dxa"/>
+            <w:tcBorders>
+              <w:top w:val="single" w:sz="8" w:space="0" w:color="A3A3A3"/>
+              <w:left w:val="single" w:sz="8" w:space="0" w:color="A3A3A3"/>
+              <w:bottom w:val="single" w:sz="8" w:space="0" w:color="A3A3A3"/>
+              <w:right w:val="single" w:sz="8" w:space="0" w:color="A3A3A3"/>
+            </w:tcBorders>
+            <w:tcMar>
+              <w:top w:w="80" w:type="dxa"/>
+              <w:left w:w="80" w:type="dxa"/>
+              <w:bottom w:w="80" w:type="dxa"/>
+              <w:right w:w="80" w:type="dxa"/>
+            </w:tcMar>
+            <w:hideMark/>
+          </w:tcPr>
+          <w:p>
+            <w:pPr>
+              <w:spacing w:line="240" w:lineRule="auto"/>
+              <w:ind w:firstLineChars="0" w:firstLine="0"/>
+              <w:jc w:val="left"/>
+              <w:rPr>
+                <w:rFonts w:ascii="Calibri" w:hAnsi="Calibri" w:cs="宋体" w:hint="eastAsia"/>
+                <w:sz w:val="22"/>
+                <w:szCs w:val="22"/>
+              </w:rPr>
+            </w:pPr>
+            <w:proofErr w:type="spellStart"/>
+            <w:r>
+              <w:rPr>
+                <w:rFonts w:ascii="Calibri" w:hAnsi="Calibri" w:cs="宋体"/>
+                <w:sz w:val="22"/>
+                <w:szCs w:val="22"/>
+              </w:rPr>
+              <w:t>StartTime</w:t>
+            </w:r>
+            <w:proofErr w:type="spellEnd"/>
+          </w:p>
+        </w:tc>
+        <w:tc>
+          <w:tcPr>
+            <w:tcW w:w="1109" w:type="dxa"/>
+            <w:tcBorders>
+              <w:top w:val="single" w:sz="8" w:space="0" w:color="A3A3A3"/>
+              <w:left w:val="single" w:sz="8" w:space="0" w:color="A3A3A3"/>
+              <w:bottom w:val="single" w:sz="8" w:space="0" w:color="A3A3A3"/>
+              <w:right w:val="single" w:sz="8" w:space="0" w:color="A3A3A3"/>
+            </w:tcBorders>
+            <w:tcMar>
+              <w:top w:w="80" w:type="dxa"/>
+              <w:left w:w="80" w:type="dxa"/>
+              <w:bottom w:w="80" w:type="dxa"/>
+              <w:right w:w="80" w:type="dxa"/>
+            </w:tcMar>
+            <w:hideMark/>
+          </w:tcPr>
+          <w:p>
+            <w:pPr>
+              <w:spacing w:line="240" w:lineRule="auto"/>
+              <w:ind w:firstLineChars="0" w:firstLine="0"/>
+              <w:jc w:val="left"/>
+              <w:rPr>
+                <w:rFonts w:ascii="微软雅黑" w:eastAsia="微软雅黑" w:hAnsi="微软雅黑" w:cs="宋体"/>
+                <w:sz w:val="22"/>
+                <w:szCs w:val="22"/>
+              </w:rPr>
+            </w:pPr>
+            <w:r>
+              <w:rPr>
+                <w:rFonts w:ascii="微软雅黑" w:eastAsia="微软雅黑" w:hAnsi="微软雅黑" w:cs="宋体" w:hint="eastAsia"/>
+                <w:sz w:val="22"/>
+                <w:szCs w:val="22"/>
+              </w:rPr>
+              <w:t>开始时间</w:t>
+            </w:r>
+          </w:p>
+        </w:tc>
+      </w:tr>
+      <w:tr>
+        <w:tc>
+          <w:tcPr>
+            <w:tcW w:w="1283" w:type="dxa"/>
+            <w:tcBorders>
+              <w:top w:val="single" w:sz="8" w:space="0" w:color="A3A3A3"/>
+              <w:left w:val="single" w:sz="8" w:space="0" w:color="A3A3A3"/>
+              <w:bottom w:val="single" w:sz="8" w:space="0" w:color="A3A3A3"/>
+              <w:right w:val="single" w:sz="8" w:space="0" w:color="A3A3A3"/>
+            </w:tcBorders>
+            <w:tcMar>
+              <w:top w:w="80" w:type="dxa"/>
+              <w:left w:w="80" w:type="dxa"/>
+              <w:bottom w:w="80" w:type="dxa"/>
+              <w:right w:w="80" w:type="dxa"/>
+            </w:tcMar>
+            <w:hideMark/>
+          </w:tcPr>
+          <w:p>
+            <w:pPr>
+              <w:spacing w:line="240" w:lineRule="auto"/>
+              <w:ind w:firstLineChars="0" w:firstLine="0"/>
+              <w:jc w:val="left"/>
+              <w:rPr>
+                <w:rFonts w:ascii="Calibri" w:hAnsi="Calibri" w:cs="宋体" w:hint="eastAsia"/>
+                <w:sz w:val="22"/>
+                <w:szCs w:val="22"/>
+              </w:rPr>
+            </w:pPr>
+            <w:proofErr w:type="spellStart"/>
+            <w:r>
+              <w:rPr>
+                <w:rFonts w:ascii="Calibri" w:hAnsi="Calibri" w:cs="宋体"/>
+                <w:sz w:val="22"/>
+                <w:szCs w:val="22"/>
+              </w:rPr>
+              <w:t>ArriTime</w:t>
+            </w:r>
+            <w:proofErr w:type="spellEnd"/>
+          </w:p>
+        </w:tc>
+        <w:tc>
+          <w:tcPr>
+            <w:tcW w:w="1109" w:type="dxa"/>
+            <w:tcBorders>
+              <w:top w:val="single" w:sz="8" w:space="0" w:color="A3A3A3"/>
+              <w:left w:val="single" w:sz="8" w:space="0" w:color="A3A3A3"/>
+              <w:bottom w:val="single" w:sz="8" w:space="0" w:color="A3A3A3"/>
+              <w:right w:val="single" w:sz="8" w:space="0" w:color="A3A3A3"/>
+            </w:tcBorders>
+            <w:tcMar>
+              <w:top w:w="80" w:type="dxa"/>
+              <w:left w:w="80" w:type="dxa"/>
+              <w:bottom w:w="80" w:type="dxa"/>
+              <w:right w:w="80" w:type="dxa"/>
+            </w:tcMar>
+            <w:hideMark/>
+          </w:tcPr>
+          <w:p>
+            <w:pPr>
+              <w:spacing w:line="240" w:lineRule="auto"/>
+              <w:ind w:firstLineChars="0" w:firstLine="0"/>
+              <w:jc w:val="left"/>
+              <w:rPr>
+                <w:rFonts w:ascii="微软雅黑" w:eastAsia="微软雅黑" w:hAnsi="微软雅黑" w:cs="宋体"/>
+                <w:sz w:val="22"/>
+                <w:szCs w:val="22"/>
+              </w:rPr>
+            </w:pPr>
+            <w:r>
+              <w:rPr>
+                <w:rFonts w:ascii="微软雅黑" w:eastAsia="微软雅黑" w:hAnsi="微软雅黑" w:cs="宋体" w:hint="eastAsia"/>
+                <w:sz w:val="22"/>
+                <w:szCs w:val="22"/>
+              </w:rPr>
+              <w:t>到达时间</w:t>
+            </w:r>
+          </w:p>
+        </w:tc>
+      </w:tr>
+      <w:tr>
+        <w:tc>
+          <w:tcPr>
+            <w:tcW w:w="1283" w:type="dxa"/>
+            <w:tcBorders>
+              <w:top w:val="single" w:sz="8" w:space="0" w:color="A3A3A3"/>
+              <w:left w:val="single" w:sz="8" w:space="0" w:color="A3A3A3"/>
+              <w:bottom w:val="single" w:sz="8" w:space="0" w:color="A3A3A3"/>
+              <w:right w:val="single" w:sz="8" w:space="0" w:color="A3A3A3"/>
+            </w:tcBorders>
+            <w:tcMar>
+              <w:top w:w="80" w:type="dxa"/>
+              <w:left w:w="80" w:type="dxa"/>
+              <w:bottom w:w="80" w:type="dxa"/>
+              <w:right w:w="80" w:type="dxa"/>
+            </w:tcMar>
+            <w:hideMark/>
+          </w:tcPr>
+          <w:p>
+            <w:pPr>
+              <w:spacing w:line="240" w:lineRule="auto"/>
+              <w:ind w:firstLineChars="0" w:firstLine="0"/>
+              <w:jc w:val="left"/>
+              <w:rPr>
+                <w:rFonts w:ascii="Calibri" w:hAnsi="Calibri" w:cs="宋体" w:hint="eastAsia"/>
+                <w:sz w:val="22"/>
+                <w:szCs w:val="22"/>
+              </w:rPr>
+            </w:pPr>
+            <w:r>
+              <w:rPr>
+                <w:rFonts w:ascii="Calibri" w:hAnsi="Calibri" w:cs="宋体"/>
+                <w:sz w:val="22"/>
+                <w:szCs w:val="22"/>
+              </w:rPr>
+              <w:t>Date</w:t>
+            </w:r>
+          </w:p>
+        </w:tc>
+        <w:tc>
+          <w:tcPr>
+            <w:tcW w:w="1008" w:type="dxa"/>
+            <w:tcBorders>
+              <w:top w:val="single" w:sz="8" w:space="0" w:color="A3A3A3"/>
+              <w:left w:val="single" w:sz="8" w:space="0" w:color="A3A3A3"/>
+              <w:bottom w:val="single" w:sz="8" w:space="0" w:color="A3A3A3"/>
+              <w:right w:val="single" w:sz="8" w:space="0" w:color="A3A3A3"/>
+            </w:tcBorders>
+            <w:tcMar>
+              <w:top w:w="80" w:type="dxa"/>
+              <w:left w:w="80" w:type="dxa"/>
+              <w:bottom w:w="80" w:type="dxa"/>
+              <w:right w:w="80" w:type="dxa"/>
+            </w:tcMar>
+            <w:hideMark/>
+          </w:tcPr>
+          <w:p>
+            <w:pPr>
+              <w:spacing w:line="240" w:lineRule="auto"/>
+              <w:ind w:firstLineChars="0" w:firstLine="0"/>
+              <w:jc w:val="left"/>
+              <w:rPr>
+                <w:rFonts w:ascii="微软雅黑" w:eastAsia="微软雅黑" w:hAnsi="微软雅黑" w:cs="宋体"/>
+                <w:sz w:val="22"/>
+                <w:szCs w:val="22"/>
+              </w:rPr>
+            </w:pPr>
+            <w:r>
+              <w:rPr>
+                <w:rFonts w:ascii="微软雅黑" w:eastAsia="微软雅黑" w:hAnsi="微软雅黑" w:cs="宋体" w:hint="eastAsia"/>
+                <w:sz w:val="22"/>
+                <w:szCs w:val="22"/>
+              </w:rPr>
+              <w:t>日期</w:t>
+            </w:r>
+          </w:p>
+        </w:tc>
+      </w:tr>
+      <w:tr>
+        <w:tc>
+          <w:tcPr>
+            <w:tcW w:w="1283" w:type="dxa"/>
+            <w:tcBorders>
+              <w:top w:val="single" w:sz="8" w:space="0" w:color="A3A3A3"/>
+              <w:left w:val="single" w:sz="8" w:space="0" w:color="A3A3A3"/>
+              <w:bottom w:val="single" w:sz="8" w:space="0" w:color="A3A3A3"/>
+              <w:right w:val="single" w:sz="8" w:space="0" w:color="A3A3A3"/>
+            </w:tcBorders>
+            <w:tcMar>
+              <w:top w:w="80" w:type="dxa"/>
+              <w:left w:w="80" w:type="dxa"/>
+              <w:bottom w:w="80" w:type="dxa"/>
+              <w:right w:w="80" w:type="dxa"/>
+            </w:tcMar>
+            <w:hideMark/>
+          </w:tcPr>
+          <w:p>
+            <w:pPr>
+              <w:spacing w:line="240" w:lineRule="auto"/>
+              <w:ind w:firstLineChars="0" w:firstLine="0"/>
+              <w:jc w:val="left"/>
+              <w:rPr>
+                <w:rFonts w:ascii="Calibri" w:hAnsi="Calibri" w:cs="宋体" w:hint="eastAsia"/>
+                <w:sz w:val="22"/>
+                <w:szCs w:val="22"/>
+              </w:rPr>
+            </w:pPr>
+            <w:r>
+              <w:rPr>
+                <w:rFonts w:ascii="Calibri" w:hAnsi="Calibri" w:cs="宋体"/>
+                <w:sz w:val="22"/>
+                <w:szCs w:val="22"/>
+              </w:rPr>
+              <w:t>Price</w:t>
+            </w:r>
+          </w:p>
+        </w:tc>
+        <w:tc>
+          <w:tcPr>
+            <w:tcW w:w="1008" w:type="dxa"/>
+            <w:tcBorders>
+              <w:top w:val="single" w:sz="8" w:space="0" w:color="A3A3A3"/>
+              <w:left w:val="single" w:sz="8" w:space="0" w:color="A3A3A3"/>
+              <w:bottom w:val="single" w:sz="8" w:space="0" w:color="A3A3A3"/>
+              <w:right w:val="single" w:sz="8" w:space="0" w:color="A3A3A3"/>
+            </w:tcBorders>
+            <w:tcMar>
+              <w:top w:w="80" w:type="dxa"/>
+              <w:left w:w="80" w:type="dxa"/>
+              <w:bottom w:w="80" w:type="dxa"/>
+              <w:right w:w="80" w:type="dxa"/>
+            </w:tcMar>
+            <w:hideMark/>
+          </w:tcPr>
+          <w:p>
+            <w:pPr>
+              <w:spacing w:line="240" w:lineRule="auto"/>
+              <w:ind w:firstLineChars="0" w:firstLine="0"/>
+              <w:jc w:val="left"/>
+              <w:rPr>
+                <w:rFonts w:ascii="微软雅黑" w:eastAsia="微软雅黑" w:hAnsi="微软雅黑" w:cs="宋体"/>
+                <w:sz w:val="22"/>
+                <w:szCs w:val="22"/>
+              </w:rPr>
+            </w:pPr>
+            <w:r>
+              <w:rPr>
+                <w:rFonts w:ascii="微软雅黑" w:eastAsia="微软雅黑" w:hAnsi="微软雅黑" w:cs="宋体" w:hint="eastAsia"/>
+                <w:sz w:val="22"/>
+                <w:szCs w:val="22"/>
+              </w:rPr>
+              <w:t>价格</w:t>
+            </w:r>
+          </w:p>
+        </w:tc>
+      </w:tr>
+      <w:tr>
+        <w:tc>
+          <w:tcPr>
+            <w:tcW w:w="1283" w:type="dxa"/>
+            <w:tcBorders>
+              <w:top w:val="single" w:sz="8" w:space="0" w:color="A3A3A3"/>
+              <w:left w:val="single" w:sz="8" w:space="0" w:color="A3A3A3"/>
+              <w:bottom w:val="single" w:sz="8" w:space="0" w:color="A3A3A3"/>
+              <w:right w:val="single" w:sz="8" w:space="0" w:color="A3A3A3"/>
+            </w:tcBorders>
+            <w:tcMar>
+              <w:top w:w="80" w:type="dxa"/>
+              <w:left w:w="80" w:type="dxa"/>
+              <w:bottom w:w="80" w:type="dxa"/>
+              <w:right w:w="80" w:type="dxa"/>
+            </w:tcMar>
+            <w:hideMark/>
+          </w:tcPr>
+          <w:p>
+            <w:pPr>
+              <w:spacing w:line="240" w:lineRule="auto"/>
+              <w:ind w:firstLineChars="0" w:firstLine="0"/>
+              <w:jc w:val="left"/>
+              <w:rPr>
+                <w:rFonts w:ascii="Calibri" w:hAnsi="Calibri" w:cs="宋体" w:hint="eastAsia"/>
+                <w:sz w:val="22"/>
+                <w:szCs w:val="22"/>
+              </w:rPr>
+            </w:pPr>
+            <w:r>
+              <w:rPr>
+                <w:rFonts w:ascii="Calibri" w:hAnsi="Calibri" w:cs="宋体"/>
+                <w:sz w:val="22"/>
+                <w:szCs w:val="22"/>
+              </w:rPr>
+              <w:t>Car</w:t>
+            </w:r>
+          </w:p>
+        </w:tc>
+        <w:tc>
+          <w:tcPr>
+            <w:tcW w:w="1008" w:type="dxa"/>
+            <w:tcBorders>
+              <w:top w:val="single" w:sz="8" w:space="0" w:color="A3A3A3"/>
+              <w:left w:val="single" w:sz="8" w:space="0" w:color="A3A3A3"/>
+              <w:bottom w:val="single" w:sz="8" w:space="0" w:color="A3A3A3"/>
+              <w:right w:val="single" w:sz="8" w:space="0" w:color="A3A3A3"/>
+            </w:tcBorders>
+            <w:tcMar>
+              <w:top w:w="80" w:type="dxa"/>
+              <w:left w:w="80" w:type="dxa"/>
+              <w:bottom w:w="80" w:type="dxa"/>
+              <w:right w:w="80" w:type="dxa"/>
+            </w:tcMar>
+            <w:hideMark/>
+          </w:tcPr>
+          <w:p>
+            <w:pPr>
+              <w:spacing w:line="240" w:lineRule="auto"/>
+              <w:ind w:firstLineChars="0" w:firstLine="0"/>
+              <w:jc w:val="left"/>
+              <w:rPr>
+                <w:rFonts w:ascii="微软雅黑" w:eastAsia="微软雅黑" w:hAnsi="微软雅黑" w:cs="宋体"/>
+                <w:sz w:val="22"/>
+                <w:szCs w:val="22"/>
+              </w:rPr>
+            </w:pPr>
+            <w:r>
+              <w:rPr>
+                <w:rFonts w:ascii="微软雅黑" w:eastAsia="微软雅黑" w:hAnsi="微软雅黑" w:cs="宋体" w:hint="eastAsia"/>
+                <w:sz w:val="22"/>
+                <w:szCs w:val="22"/>
+              </w:rPr>
+              <w:t>车厢</w:t>
+            </w:r>
+          </w:p>
+        </w:tc>
+      </w:tr>
+      <w:tr>
+        <w:tc>
+          <w:tcPr>
+            <w:tcW w:w="1283" w:type="dxa"/>
+            <w:tcBorders>
+              <w:top w:val="single" w:sz="8" w:space="0" w:color="A3A3A3"/>
+              <w:left w:val="single" w:sz="8" w:space="0" w:color="A3A3A3"/>
+              <w:bottom w:val="single" w:sz="8" w:space="0" w:color="A3A3A3"/>
+              <w:right w:val="single" w:sz="8" w:space="0" w:color="A3A3A3"/>
+            </w:tcBorders>
+            <w:tcMar>
+              <w:top w:w="80" w:type="dxa"/>
+              <w:left w:w="80" w:type="dxa"/>
+              <w:bottom w:w="80" w:type="dxa"/>
+              <w:right w:w="80" w:type="dxa"/>
+            </w:tcMar>
+            <w:hideMark/>
+          </w:tcPr>
+          <w:p>
+            <w:pPr>
+              <w:spacing w:line="240" w:lineRule="auto"/>
+              <w:ind w:firstLineChars="0" w:firstLine="0"/>
+              <w:jc w:val="left"/>
+              <w:rPr>
+                <w:rFonts w:ascii="Calibri" w:hAnsi="Calibri" w:cs="宋体" w:hint="eastAsia"/>
+                <w:sz w:val="22"/>
+                <w:szCs w:val="22"/>
+              </w:rPr>
+            </w:pPr>
+            <w:r>
+              <w:rPr>
+                <w:rFonts w:ascii="Calibri" w:hAnsi="Calibri" w:cs="宋体"/>
+                <w:sz w:val="22"/>
+                <w:szCs w:val="22"/>
+              </w:rPr>
+              <w:t>Mile</w:t>
+            </w:r>
+          </w:p>
+        </w:tc>
+        <w:tc>
+          <w:tcPr>
+            <w:tcW w:w="1008" w:type="dxa"/>
+            <w:tcBorders>
+              <w:top w:val="single" w:sz="8" w:space="0" w:color="A3A3A3"/>
+              <w:left w:val="single" w:sz="8" w:space="0" w:color="A3A3A3"/>
+              <w:bottom w:val="single" w:sz="8" w:space="0" w:color="A3A3A3"/>
+              <w:right w:val="single" w:sz="8" w:space="0" w:color="A3A3A3"/>
+            </w:tcBorders>
+            <w:tcMar>
+              <w:top w:w="80" w:type="dxa"/>
+              <w:left w:w="80" w:type="dxa"/>
+              <w:bottom w:w="80" w:type="dxa"/>
+              <w:right w:w="80" w:type="dxa"/>
+            </w:tcMar>
+            <w:hideMark/>
+          </w:tcPr>
+          <w:p>
+            <w:pPr>
+              <w:spacing w:line="240" w:lineRule="auto"/>
+              <w:ind w:firstLineChars="0" w:firstLine="0"/>
+              <w:jc w:val="left"/>
+              <w:rPr>
+                <w:rFonts w:ascii="微软雅黑" w:eastAsia="微软雅黑" w:hAnsi="微软雅黑" w:cs="宋体"/>
+                <w:sz w:val="22"/>
+                <w:szCs w:val="22"/>
+              </w:rPr>
+            </w:pPr>
+            <w:r>
+              <w:rPr>
+                <w:rFonts w:ascii="微软雅黑" w:eastAsia="微软雅黑" w:hAnsi="微软雅黑" w:cs="宋体" w:hint="eastAsia"/>
+                <w:sz w:val="22"/>
+                <w:szCs w:val="22"/>
+              </w:rPr>
+              <w:t>公里数</w:t>
+            </w:r>
+          </w:p>
+        </w:tc>
+      </w:tr>
+      <w:tr>
+        <w:tc>
+          <w:tcPr>
+            <w:tcW w:w="1283" w:type="dxa"/>
+            <w:tcBorders>
+              <w:top w:val="single" w:sz="8" w:space="0" w:color="A3A3A3"/>
+              <w:left w:val="single" w:sz="8" w:space="0" w:color="A3A3A3"/>
+              <w:bottom w:val="single" w:sz="8" w:space="0" w:color="A3A3A3"/>
+              <w:right w:val="single" w:sz="8" w:space="0" w:color="A3A3A3"/>
+            </w:tcBorders>
+            <w:tcMar>
+              <w:top w:w="80" w:type="dxa"/>
+              <w:left w:w="80" w:type="dxa"/>
+              <w:bottom w:w="80" w:type="dxa"/>
+              <w:right w:w="80" w:type="dxa"/>
+            </w:tcMar>
+            <w:hideMark/>
+          </w:tcPr>
+          <w:p>
+            <w:pPr>
+              <w:spacing w:line="240" w:lineRule="auto"/>
+              <w:ind w:firstLineChars="0" w:firstLine="0"/>
+              <w:jc w:val="left"/>
+              <w:rPr>
+                <w:rFonts w:ascii="Calibri" w:hAnsi="Calibri" w:cs="宋体" w:hint="eastAsia"/>
+                <w:sz w:val="22"/>
+                <w:szCs w:val="22"/>
+              </w:rPr>
+            </w:pPr>
+            <w:r>
+              <w:rPr>
+                <w:rFonts w:ascii="Calibri" w:hAnsi="Calibri" w:cs="宋体"/>
+                <w:sz w:val="22"/>
+                <w:szCs w:val="22"/>
+              </w:rPr>
+              <w:t>Position</w:t>
+            </w:r>
+          </w:p>
+        </w:tc>
+        <w:tc>
+          <w:tcPr>
+            <w:tcW w:w="1008" w:type="dxa"/>
+            <w:tcBorders>
+              <w:top w:val="single" w:sz="8" w:space="0" w:color="A3A3A3"/>
+              <w:left w:val="single" w:sz="8" w:space="0" w:color="A3A3A3"/>
+              <w:bottom w:val="single" w:sz="8" w:space="0" w:color="A3A3A3"/>
+              <w:right w:val="single" w:sz="8" w:space="0" w:color="A3A3A3"/>
+            </w:tcBorders>
+            <w:tcMar>
+              <w:top w:w="80" w:type="dxa"/>
+              <w:left w:w="80" w:type="dxa"/>
+              <w:bottom w:w="80" w:type="dxa"/>
+              <w:right w:w="80" w:type="dxa"/>
+            </w:tcMar>
+            <w:hideMark/>
+          </w:tcPr>
+          <w:p>
+            <w:pPr>
+              <w:spacing w:line="240" w:lineRule="auto"/>
+              <w:ind w:firstLineChars="0" w:firstLine="0"/>
+              <w:jc w:val="left"/>
+              <w:rPr>
+                <w:rFonts w:ascii="微软雅黑" w:eastAsia="微软雅黑" w:hAnsi="微软雅黑" w:cs="宋体"/>
+                <w:sz w:val="22"/>
+                <w:szCs w:val="22"/>
+              </w:rPr>
+            </w:pPr>
+            <w:r>
+              <w:rPr>
+                <w:rFonts w:ascii="微软雅黑" w:eastAsia="微软雅黑" w:hAnsi="微软雅黑" w:cs="宋体" w:hint="eastAsia"/>
+                <w:sz w:val="22"/>
+                <w:szCs w:val="22"/>
+              </w:rPr>
+              <w:t>座位号</w:t>
+            </w:r>
+          </w:p>
+        </w:tc>
+      </w:tr>
+      <w:tr>
+        <w:tc>
+          <w:tcPr>
+            <w:tcW w:w="1283" w:type="dxa"/>
+            <w:tcBorders>
+              <w:top w:val="single" w:sz="8" w:space="0" w:color="A3A3A3"/>
+              <w:left w:val="single" w:sz="8" w:space="0" w:color="A3A3A3"/>
+              <w:bottom w:val="single" w:sz="8" w:space="0" w:color="A3A3A3"/>
+              <w:right w:val="single" w:sz="8" w:space="0" w:color="A3A3A3"/>
+            </w:tcBorders>
+            <w:tcMar>
+              <w:top w:w="80" w:type="dxa"/>
+              <w:left w:w="80" w:type="dxa"/>
+              <w:bottom w:w="80" w:type="dxa"/>
+              <w:right w:w="80" w:type="dxa"/>
+            </w:tcMar>
+            <w:hideMark/>
+          </w:tcPr>
+          <w:p>
+            <w:pPr>
+              <w:spacing w:line="240" w:lineRule="auto"/>
+              <w:ind w:firstLineChars="0" w:firstLine="0"/>
+              <w:jc w:val="left"/>
+              <w:rPr>
+                <w:rFonts w:ascii="Calibri" w:hAnsi="Calibri" w:cs="宋体" w:hint="eastAsia"/>
+                <w:sz w:val="22"/>
+                <w:szCs w:val="22"/>
+              </w:rPr>
+            </w:pPr>
+            <w:r>
+              <w:rPr>
+                <w:rFonts w:ascii="Calibri" w:hAnsi="Calibri" w:cs="宋体"/>
+                <w:sz w:val="22"/>
+                <w:szCs w:val="22"/>
+              </w:rPr>
+              <w:t>Type</w:t>
+            </w:r>
+          </w:p>
+        </w:tc>
+        <w:tc>
+          <w:tcPr>
+            <w:tcW w:w="1109" w:type="dxa"/>
+            <w:tcBorders>
+              <w:top w:val="single" w:sz="8" w:space="0" w:color="A3A3A3"/>
+              <w:left w:val="single" w:sz="8" w:space="0" w:color="A3A3A3"/>
+              <w:bottom w:val="single" w:sz="8" w:space="0" w:color="A3A3A3"/>
+              <w:right w:val="single" w:sz="8" w:space="0" w:color="A3A3A3"/>
+            </w:tcBorders>
+            <w:tcMar>
+              <w:top w:w="80" w:type="dxa"/>
+              <w:left w:w="80" w:type="dxa"/>
+              <w:bottom w:w="80" w:type="dxa"/>
+              <w:right w:w="80" w:type="dxa"/>
+            </w:tcMar>
+            <w:hideMark/>
+          </w:tcPr>
+          <w:p>
+            <w:pPr>
+              <w:spacing w:line="240" w:lineRule="auto"/>
+              <w:ind w:firstLineChars="0" w:firstLine="0"/>
+              <w:jc w:val="left"/>
+              <w:rPr>
+                <w:rFonts w:ascii="微软雅黑" w:eastAsia="微软雅黑" w:hAnsi="微软雅黑" w:cs="宋体"/>
+                <w:sz w:val="22"/>
+                <w:szCs w:val="22"/>
+              </w:rPr>
+            </w:pPr>
+            <w:r>
+              <w:rPr>
+                <w:rFonts w:ascii="微软雅黑" w:eastAsia="微软雅黑" w:hAnsi="微软雅黑" w:cs="宋体" w:hint="eastAsia"/>
+                <w:sz w:val="22"/>
+                <w:szCs w:val="22"/>
+              </w:rPr>
+              <w:t>火车类型</w:t>
+            </w:r>
+          </w:p>
+        </w:tc>
+      </w:tr>
+    </w:tbl>
+    <w:p>
+      <w:pPr>
+        <w:spacing w:line="240" w:lineRule="auto"/>
+        <w:ind w:left="540" w:firstLineChars="0" w:firstLine="0"/>
+        <w:jc w:val="left"/>
+        <w:rPr>
+          <w:rFonts w:ascii="微软雅黑" w:eastAsia="微软雅黑" w:hAnsi="微软雅黑" w:cs="宋体" w:hint="eastAsia"/>
+          <w:sz w:val="22"/>
+          <w:szCs w:val="22"/>
+        </w:rPr>
+      </w:pPr>
+      <w:r>
+        <w:rPr>
+          <w:rFonts w:ascii="微软雅黑" w:eastAsia="微软雅黑" w:hAnsi="微软雅黑" w:cs="宋体" w:hint="eastAsia"/>
+          <w:sz w:val="22"/>
+          <w:szCs w:val="22"/>
+        </w:rPr>
+        <w:t> </w:t>
+      </w:r>
+    </w:p>
+    <w:p>
+      <w:pPr>
+        <w:spacing w:line="240" w:lineRule="auto"/>
+        <w:ind w:firstLineChars="0" w:firstLine="0"/>
+        <w:jc w:val="left"/>
+        <w:rPr>
+          <w:rFonts w:ascii="微软雅黑" w:eastAsia="微软雅黑" w:hAnsi="微软雅黑" w:cs="宋体" w:hint="eastAsia"/>
+          <w:sz w:val="22"/>
+          <w:szCs w:val="22"/>
+        </w:rPr>
+      </w:pPr>
+      <w:r>
+        <w:rPr>
+          <w:rFonts w:ascii="微软雅黑" w:eastAsia="微软雅黑" w:hAnsi="微软雅黑" w:cs="宋体" w:hint="eastAsia"/>
+          <w:sz w:val="22"/>
+          <w:szCs w:val="22"/>
+        </w:rPr>
+        <w:t>buy</w:t>
+      </w:r>
+      <w:r>
+        <w:rPr>
+          <w:rFonts w:ascii="微软雅黑" w:eastAsia="微软雅黑" w:hAnsi="微软雅黑" w:cs="宋体"/>
+          <w:sz w:val="22"/>
+          <w:szCs w:val="22"/>
+        </w:rPr>
+        <w:t xml:space="preserve"> </w:t>
+      </w:r>
+      <w:r>
+        <w:rPr>
+          <w:rFonts w:ascii="微软雅黑" w:eastAsia="微软雅黑" w:hAnsi="微软雅黑" w:cs="宋体" w:hint="eastAsia"/>
+          <w:sz w:val="22"/>
+          <w:szCs w:val="22"/>
+        </w:rPr>
+        <w:t>购票表</w:t>
+      </w:r>
+      <w:bookmarkStart w:id="0" w:name="_GoBack"/>
+      <w:bookmarkEnd w:id="0"/>
+    </w:p>
+    <w:p>
+      <w:pPr>
+        <w:spacing w:line="240" w:lineRule="auto"/>
+        <w:ind w:firstLineChars="0" w:firstLine="0"/>
+        <w:jc w:val="left"/>
+        <w:rPr>
+          <w:rFonts w:ascii="微软雅黑" w:eastAsia="微软雅黑" w:hAnsi="微软雅黑" w:cs="宋体" w:hint="eastAsia"/>
+          <w:sz w:val="22"/>
+          <w:szCs w:val="22"/>
+        </w:rPr>
+      </w:pPr>
+      <w:r>
+        <w:rPr>
+          <w:rFonts w:ascii="微软雅黑" w:eastAsia="微软雅黑" w:hAnsi="微软雅黑" w:cs="宋体" w:hint="eastAsia"/>
+          <w:sz w:val="22"/>
+          <w:szCs w:val="22"/>
+        </w:rPr>
+        <w:lastRenderedPageBreak/>
+        <w:t> </w:t>
+      </w:r>
+    </w:p>
+    <w:tbl>
+      <w:tblPr>
+        <w:tblW w:w="0" w:type="auto"/>
+        <w:tblInd w:w="480" w:type="dxa"/>
+        <w:tblBorders>
+          <w:top w:val="single" w:sz="8" w:space="0" w:color="A3A3A3"/>
+          <w:left w:val="single" w:sz="8" w:space="0" w:color="A3A3A3"/>
+          <w:bottom w:val="single" w:sz="8" w:space="0" w:color="A3A3A3"/>
+          <w:right w:val="single" w:sz="8" w:space="0" w:color="A3A3A3"/>
+        </w:tblBorders>
+        <w:tblCellMar>
+          <w:left w:w="0" w:type="dxa"/>
+          <w:right w:w="0" w:type="dxa"/>
+        </w:tblCellMar>
+        <w:tblLook w:val="04A0" w:firstRow="1" w:lastRow="0" w:firstColumn="1" w:lastColumn="0" w:noHBand="0" w:noVBand="1"/>
+      </w:tblPr>
+      <w:tblGrid>
+        <w:gridCol w:w="960"/>
+        <w:gridCol w:w="952"/>
+      </w:tblGrid>
+      <w:tr>
+        <w:tc>
+          <w:tcPr>
+            <w:tcW w:w="960" w:type="dxa"/>
+            <w:tcBorders>
+              <w:top w:val="single" w:sz="8" w:space="0" w:color="A3A3A3"/>
+              <w:left w:val="single" w:sz="8" w:space="0" w:color="A3A3A3"/>
+              <w:bottom w:val="single" w:sz="8" w:space="0" w:color="A3A3A3"/>
+              <w:right w:val="single" w:sz="8" w:space="0" w:color="A3A3A3"/>
+            </w:tcBorders>
+            <w:tcMar>
+              <w:top w:w="80" w:type="dxa"/>
+              <w:left w:w="80" w:type="dxa"/>
+              <w:bottom w:w="80" w:type="dxa"/>
+              <w:right w:w="80" w:type="dxa"/>
+            </w:tcMar>
+            <w:hideMark/>
+          </w:tcPr>
+          <w:p>
+            <w:pPr>
+              <w:spacing w:line="240" w:lineRule="auto"/>
+              <w:ind w:firstLineChars="0" w:firstLine="0"/>
+              <w:jc w:val="left"/>
+              <w:rPr>
+                <w:rFonts w:ascii="微软雅黑" w:eastAsia="微软雅黑" w:hAnsi="微软雅黑" w:cs="宋体" w:hint="eastAsia"/>
+                <w:sz w:val="22"/>
+                <w:szCs w:val="22"/>
+              </w:rPr>
+            </w:pPr>
+            <w:r>
+              <w:rPr>
+                <w:rFonts w:ascii="微软雅黑" w:eastAsia="微软雅黑" w:hAnsi="微软雅黑" w:cs="宋体" w:hint="eastAsia"/>
+                <w:sz w:val="22"/>
+                <w:szCs w:val="22"/>
+              </w:rPr>
+              <w:t>TID</w:t>
+            </w:r>
+          </w:p>
+        </w:tc>
+        <w:tc>
+          <w:tcPr>
+            <w:tcW w:w="952" w:type="dxa"/>
+            <w:tcBorders>
+              <w:top w:val="single" w:sz="8" w:space="0" w:color="A3A3A3"/>
+              <w:left w:val="single" w:sz="8" w:space="0" w:color="A3A3A3"/>
+              <w:bottom w:val="single" w:sz="8" w:space="0" w:color="A3A3A3"/>
+              <w:right w:val="single" w:sz="8" w:space="0" w:color="A3A3A3"/>
+            </w:tcBorders>
+            <w:tcMar>
+              <w:top w:w="80" w:type="dxa"/>
+              <w:left w:w="80" w:type="dxa"/>
+              <w:bottom w:w="80" w:type="dxa"/>
+              <w:right w:w="80" w:type="dxa"/>
+            </w:tcMar>
+            <w:hideMark/>
+          </w:tcPr>
+          <w:p>
+            <w:pPr>
+              <w:spacing w:line="240" w:lineRule="auto"/>
+              <w:ind w:firstLineChars="0" w:firstLine="0"/>
+              <w:jc w:val="left"/>
+              <w:rPr>
+                <w:rFonts w:ascii="Calibri" w:hAnsi="Calibri" w:cs="宋体" w:hint="eastAsia"/>
+                <w:sz w:val="22"/>
+                <w:szCs w:val="22"/>
+              </w:rPr>
+            </w:pPr>
+            <w:proofErr w:type="spellStart"/>
+            <w:r>
+              <w:rPr>
+                <w:rFonts w:ascii="Calibri" w:hAnsi="Calibri" w:cs="宋体"/>
+                <w:sz w:val="22"/>
+                <w:szCs w:val="22"/>
+              </w:rPr>
+              <w:t>TicketID</w:t>
+            </w:r>
+            <w:proofErr w:type="spellEnd"/>
+          </w:p>
+        </w:tc>
+      </w:tr>
+      <w:tr>
+        <w:tc>
+          <w:tcPr>
+            <w:tcW w:w="960" w:type="dxa"/>
+            <w:tcBorders>
+              <w:top w:val="single" w:sz="8" w:space="0" w:color="A3A3A3"/>
+              <w:left w:val="single" w:sz="8" w:space="0" w:color="A3A3A3"/>
+              <w:bottom w:val="single" w:sz="8" w:space="0" w:color="A3A3A3"/>
+              <w:right w:val="single" w:sz="8" w:space="0" w:color="A3A3A3"/>
+            </w:tcBorders>
+            <w:tcMar>
+              <w:top w:w="80" w:type="dxa"/>
+              <w:left w:w="80" w:type="dxa"/>
+              <w:bottom w:w="80" w:type="dxa"/>
+              <w:right w:w="80" w:type="dxa"/>
+            </w:tcMar>
+            <w:hideMark/>
+          </w:tcPr>
+          <w:p>
+            <w:pPr>
+              <w:spacing w:line="240" w:lineRule="auto"/>
+              <w:ind w:firstLineChars="0" w:firstLine="0"/>
+              <w:jc w:val="left"/>
+              <w:rPr>
+                <w:rFonts w:ascii="微软雅黑" w:eastAsia="微软雅黑" w:hAnsi="微软雅黑" w:cs="宋体"/>
+                <w:sz w:val="22"/>
+                <w:szCs w:val="22"/>
+              </w:rPr>
+            </w:pPr>
+            <w:r>
+              <w:rPr>
+                <w:rFonts w:ascii="微软雅黑" w:eastAsia="微软雅黑" w:hAnsi="微软雅黑" w:cs="宋体" w:hint="eastAsia"/>
+                <w:sz w:val="22"/>
+                <w:szCs w:val="22"/>
+              </w:rPr>
+              <w:t>Date</w:t>
+            </w:r>
+          </w:p>
+        </w:tc>
+        <w:tc>
+          <w:tcPr>
+            <w:tcW w:w="852" w:type="dxa"/>
+            <w:tcBorders>
+              <w:top w:val="single" w:sz="8" w:space="0" w:color="A3A3A3"/>
+              <w:left w:val="single" w:sz="8" w:space="0" w:color="A3A3A3"/>
+              <w:bottom w:val="single" w:sz="8" w:space="0" w:color="A3A3A3"/>
+              <w:right w:val="single" w:sz="8" w:space="0" w:color="A3A3A3"/>
+            </w:tcBorders>
+            <w:tcMar>
+              <w:top w:w="80" w:type="dxa"/>
+              <w:left w:w="80" w:type="dxa"/>
+              <w:bottom w:w="80" w:type="dxa"/>
+              <w:right w:w="80" w:type="dxa"/>
+            </w:tcMar>
+            <w:hideMark/>
+          </w:tcPr>
+          <w:p>
+            <w:pPr>
+              <w:spacing w:line="240" w:lineRule="auto"/>
+              <w:ind w:firstLineChars="0" w:firstLine="0"/>
+              <w:jc w:val="left"/>
+              <w:rPr>
+                <w:rFonts w:ascii="微软雅黑" w:eastAsia="微软雅黑" w:hAnsi="微软雅黑" w:cs="宋体" w:hint="eastAsia"/>
+                <w:sz w:val="22"/>
+                <w:szCs w:val="22"/>
+              </w:rPr>
+            </w:pPr>
+            <w:r>
+              <w:rPr>
+                <w:rFonts w:ascii="微软雅黑" w:eastAsia="微软雅黑" w:hAnsi="微软雅黑" w:cs="宋体" w:hint="eastAsia"/>
+                <w:sz w:val="22"/>
+                <w:szCs w:val="22"/>
+              </w:rPr>
+              <w:t>日期</w:t>
+            </w:r>
+          </w:p>
+        </w:tc>
+      </w:tr>
+    </w:tbl>
+    <w:p>
+      <w:pPr>
+        <w:spacing w:line="240" w:lineRule="auto"/>
+        <w:ind w:left="540" w:firstLineChars="0" w:firstLine="0"/>
+        <w:jc w:val="left"/>
+        <w:rPr>
+          <w:rFonts w:ascii="微软雅黑" w:eastAsia="微软雅黑" w:hAnsi="微软雅黑" w:cs="宋体" w:hint="eastAsia"/>
+          <w:sz w:val="22"/>
+          <w:szCs w:val="22"/>
+        </w:rPr>
+      </w:pPr>
+      <w:r>
+        <w:rPr>
+          <w:rFonts w:ascii="微软雅黑" w:eastAsia="微软雅黑" w:hAnsi="微软雅黑" w:cs="宋体" w:hint="eastAsia"/>
+          <w:sz w:val="22"/>
+          <w:szCs w:val="22"/>
+        </w:rPr>
+        <w:t> </w:t>
+      </w:r>
+    </w:p>
+    <w:p>
+      <w:pPr>
+        <w:tabs>
+          <w:tab w:val="left" w:pos="2845"/>
+        </w:tabs>
+        <w:spacing w:line="240" w:lineRule="auto"/>
+        <w:ind w:firstLineChars="0" w:firstLine="0"/>
+        <w:jc w:val="left"/>
+        <w:rPr>
+          <w:rFonts w:ascii="微软雅黑" w:eastAsia="微软雅黑" w:hAnsi="微软雅黑" w:cs="宋体" w:hint="eastAsia"/>
+          <w:sz w:val="22"/>
+          <w:szCs w:val="22"/>
+        </w:rPr>
+      </w:pPr>
+      <w:r>
+        <w:rPr>
+          <w:rFonts w:ascii="微软雅黑" w:eastAsia="微软雅黑" w:hAnsi="微软雅黑" w:cs="宋体" w:hint="eastAsia"/>
+          <w:sz w:val="22"/>
+          <w:szCs w:val="22"/>
+        </w:rPr>
+        <w:t>refund 退票表</w:t>
+      </w:r>
+    </w:p>
+    <w:p>
+      <w:pPr>
+        <w:spacing w:line="240" w:lineRule="auto"/>
+        <w:ind w:left="540" w:firstLineChars="0" w:firstLine="0"/>
+        <w:jc w:val="left"/>
+        <w:rPr>
+          <w:rFonts w:ascii="微软雅黑" w:eastAsia="微软雅黑" w:hAnsi="微软雅黑" w:cs="宋体" w:hint="eastAsia"/>
+          <w:sz w:val="22"/>
+          <w:szCs w:val="22"/>
+        </w:rPr>
+      </w:pPr>
+      <w:r>
+        <w:rPr>
+          <w:rFonts w:ascii="微软雅黑" w:eastAsia="微软雅黑" w:hAnsi="微软雅黑" w:cs="宋体" w:hint="eastAsia"/>
+          <w:sz w:val="22"/>
+          <w:szCs w:val="22"/>
+        </w:rPr>
+        <w:t> </w:t>
+      </w:r>
+    </w:p>
+    <w:tbl>
+      <w:tblPr>
+        <w:tblW w:w="0" w:type="auto"/>
+        <w:tblInd w:w="480" w:type="dxa"/>
+        <w:tblBorders>
+          <w:top w:val="single" w:sz="8" w:space="0" w:color="A3A3A3"/>
+          <w:left w:val="single" w:sz="8" w:space="0" w:color="A3A3A3"/>
+          <w:bottom w:val="single" w:sz="8" w:space="0" w:color="A3A3A3"/>
+          <w:right w:val="single" w:sz="8" w:space="0" w:color="A3A3A3"/>
+        </w:tblBorders>
+        <w:tblCellMar>
+          <w:left w:w="0" w:type="dxa"/>
+          <w:right w:w="0" w:type="dxa"/>
+        </w:tblCellMar>
+        <w:tblLook w:val="04A0" w:firstRow="1" w:lastRow="0" w:firstColumn="1" w:lastColumn="0" w:noHBand="0" w:noVBand="1"/>
+      </w:tblPr>
+      <w:tblGrid>
+        <w:gridCol w:w="960"/>
+        <w:gridCol w:w="1097"/>
+      </w:tblGrid>
+      <w:tr>
+        <w:tc>
+          <w:tcPr>
+            <w:tcW w:w="960" w:type="dxa"/>
+            <w:tcBorders>
+              <w:top w:val="single" w:sz="8" w:space="0" w:color="A3A3A3"/>
+              <w:left w:val="single" w:sz="8" w:space="0" w:color="A3A3A3"/>
+              <w:bottom w:val="single" w:sz="8" w:space="0" w:color="A3A3A3"/>
+              <w:right w:val="single" w:sz="8" w:space="0" w:color="A3A3A3"/>
+            </w:tcBorders>
+            <w:tcMar>
+              <w:top w:w="80" w:type="dxa"/>
+              <w:left w:w="80" w:type="dxa"/>
+              <w:bottom w:w="80" w:type="dxa"/>
+              <w:right w:w="80" w:type="dxa"/>
+            </w:tcMar>
+            <w:hideMark/>
+          </w:tcPr>
+          <w:p>
+            <w:pPr>
+              <w:spacing w:line="240" w:lineRule="auto"/>
+              <w:ind w:firstLineChars="0" w:firstLine="0"/>
+              <w:jc w:val="left"/>
+              <w:rPr>
+                <w:rFonts w:ascii="微软雅黑" w:eastAsia="微软雅黑" w:hAnsi="微软雅黑" w:cs="宋体" w:hint="eastAsia"/>
+                <w:sz w:val="22"/>
+                <w:szCs w:val="22"/>
+              </w:rPr>
+            </w:pPr>
+            <w:r>
+              <w:rPr>
+                <w:rFonts w:ascii="微软雅黑" w:eastAsia="微软雅黑" w:hAnsi="微软雅黑" w:cs="宋体" w:hint="eastAsia"/>
+                <w:sz w:val="22"/>
+                <w:szCs w:val="22"/>
+              </w:rPr>
+              <w:t>TID</w:t>
+            </w:r>
+          </w:p>
+        </w:tc>
+        <w:tc>
+          <w:tcPr>
+            <w:tcW w:w="1097" w:type="dxa"/>
+            <w:tcBorders>
+              <w:top w:val="single" w:sz="8" w:space="0" w:color="A3A3A3"/>
+              <w:left w:val="single" w:sz="8" w:space="0" w:color="A3A3A3"/>
+              <w:bottom w:val="single" w:sz="8" w:space="0" w:color="A3A3A3"/>
+              <w:right w:val="single" w:sz="8" w:space="0" w:color="A3A3A3"/>
+            </w:tcBorders>
+            <w:tcMar>
+              <w:top w:w="80" w:type="dxa"/>
+              <w:left w:w="80" w:type="dxa"/>
+              <w:bottom w:w="80" w:type="dxa"/>
+              <w:right w:w="80" w:type="dxa"/>
+            </w:tcMar>
+            <w:hideMark/>
+          </w:tcPr>
+          <w:p>
+            <w:pPr>
+              <w:spacing w:line="240" w:lineRule="auto"/>
+              <w:ind w:firstLineChars="0" w:firstLine="0"/>
+              <w:jc w:val="left"/>
+              <w:rPr>
+                <w:rFonts w:ascii="微软雅黑" w:eastAsia="微软雅黑" w:hAnsi="微软雅黑" w:cs="宋体" w:hint="eastAsia"/>
+                <w:sz w:val="22"/>
+                <w:szCs w:val="22"/>
+              </w:rPr>
+            </w:pPr>
+            <w:proofErr w:type="spellStart"/>
+            <w:r>
+              <w:rPr>
+                <w:rFonts w:ascii="微软雅黑" w:eastAsia="微软雅黑" w:hAnsi="微软雅黑" w:cs="宋体" w:hint="eastAsia"/>
+                <w:sz w:val="22"/>
+                <w:szCs w:val="22"/>
+              </w:rPr>
+              <w:t>TicketID</w:t>
+            </w:r>
+            <w:proofErr w:type="spellEnd"/>
+          </w:p>
+        </w:tc>
+      </w:tr>
+      <w:tr>
+        <w:tc>
+          <w:tcPr>
+            <w:tcW w:w="960" w:type="dxa"/>
+            <w:tcBorders>
+              <w:top w:val="single" w:sz="8" w:space="0" w:color="A3A3A3"/>
+              <w:left w:val="single" w:sz="8" w:space="0" w:color="A3A3A3"/>
+              <w:bottom w:val="single" w:sz="8" w:space="0" w:color="A3A3A3"/>
+              <w:right w:val="single" w:sz="8" w:space="0" w:color="A3A3A3"/>
+            </w:tcBorders>
+            <w:tcMar>
+              <w:top w:w="80" w:type="dxa"/>
+              <w:left w:w="80" w:type="dxa"/>
+              <w:bottom w:w="80" w:type="dxa"/>
+              <w:right w:w="80" w:type="dxa"/>
+            </w:tcMar>
+            <w:hideMark/>
+          </w:tcPr>
+          <w:p>
+            <w:pPr>
+              <w:spacing w:line="240" w:lineRule="auto"/>
+              <w:ind w:firstLineChars="0" w:firstLine="0"/>
+              <w:jc w:val="left"/>
+              <w:rPr>
+                <w:rFonts w:ascii="微软雅黑" w:eastAsia="微软雅黑" w:hAnsi="微软雅黑" w:cs="宋体" w:hint="eastAsia"/>
+                <w:sz w:val="22"/>
+                <w:szCs w:val="22"/>
+              </w:rPr>
+            </w:pPr>
+            <w:r>
+              <w:rPr>
+                <w:rFonts w:ascii="微软雅黑" w:eastAsia="微软雅黑" w:hAnsi="微软雅黑" w:cs="宋体" w:hint="eastAsia"/>
+                <w:sz w:val="22"/>
+                <w:szCs w:val="22"/>
+              </w:rPr>
+              <w:t>Date</w:t>
+            </w:r>
+          </w:p>
+        </w:tc>
+        <w:tc>
+          <w:tcPr>
+            <w:tcW w:w="998" w:type="dxa"/>
+            <w:tcBorders>
+              <w:top w:val="single" w:sz="8" w:space="0" w:color="A3A3A3"/>
+              <w:left w:val="single" w:sz="8" w:space="0" w:color="A3A3A3"/>
+              <w:bottom w:val="single" w:sz="8" w:space="0" w:color="A3A3A3"/>
+              <w:right w:val="single" w:sz="8" w:space="0" w:color="A3A3A3"/>
+            </w:tcBorders>
+            <w:tcMar>
+              <w:top w:w="80" w:type="dxa"/>
+              <w:left w:w="80" w:type="dxa"/>
+              <w:bottom w:w="80" w:type="dxa"/>
+              <w:right w:w="80" w:type="dxa"/>
+            </w:tcMar>
+            <w:hideMark/>
+          </w:tcPr>
+          <w:p>
+            <w:pPr>
+              <w:spacing w:line="240" w:lineRule="auto"/>
+              <w:ind w:firstLineChars="0" w:firstLine="0"/>
+              <w:jc w:val="left"/>
+              <w:rPr>
+                <w:rFonts w:ascii="微软雅黑" w:eastAsia="微软雅黑" w:hAnsi="微软雅黑" w:cs="宋体" w:hint="eastAsia"/>
+                <w:sz w:val="22"/>
+                <w:szCs w:val="22"/>
+              </w:rPr>
+            </w:pPr>
+            <w:r>
+              <w:rPr>
+                <w:rFonts w:ascii="微软雅黑" w:eastAsia="微软雅黑" w:hAnsi="微软雅黑" w:cs="宋体" w:hint="eastAsia"/>
+                <w:sz w:val="22"/>
+                <w:szCs w:val="22"/>
+              </w:rPr>
+              <w:t>日期</w:t>
             </w:r>
           </w:p>
         </w:tc>
@@ -1189,7 +4191,6 @@
         <w:rPr>
           <w:rFonts w:hint="eastAsia"/>
         </w:rPr>
-        <w:lastRenderedPageBreak/>
         <w:t>数据库</w:t>
       </w:r>
       <w:r>
@@ -1223,17 +4224,12 @@
       </w:r>
     </w:p>
     <w:p>
-      <w:pPr>
-        <w:rPr>
-          <w:rFonts w:hint="eastAsia"/>
-        </w:rPr>
-      </w:pPr>
       <w:r>
         <w:object w:dxaOrig="8955" w:dyaOrig="7110">
-          <v:shape id="_x0000_i1027" type="#_x0000_t75" style="width:415.1pt;height:329.3pt" o:ole="">
+          <v:shape id="_x0000_i1026" type="#_x0000_t75" style="width:414.75pt;height:329.25pt" o:ole="">
             <v:imagedata r:id="rId10" o:title=""/>
           </v:shape>
-          <o:OLEObject Type="Embed" ProgID="Visio.Drawing.11" ShapeID="_x0000_i1027" DrawAspect="Content" ObjectID="_1591472723" r:id="rId11"/>
+          <o:OLEObject Type="Embed" ProgID="Visio.Drawing.11" ShapeID="_x0000_i1026" DrawAspect="Content" ObjectID="_1591699848" r:id="rId11"/>
         </w:object>
       </w:r>
     </w:p>
@@ -1294,11 +4290,6 @@
       </w:r>
     </w:p>
     <w:p>
-      <w:pPr>
-        <w:rPr>
-          <w:rFonts w:hint="eastAsia"/>
-        </w:rPr>
-      </w:pPr>
       <w:r>
         <w:rPr>
           <w:rFonts w:hint="eastAsia"/>
@@ -1397,11 +4388,6 @@
       </w:r>
     </w:p>
     <w:p>
-      <w:pPr>
-        <w:rPr>
-          <w:rFonts w:hint="eastAsia"/>
-        </w:rPr>
-      </w:pPr>
       <w:r>
         <w:tab/>
       </w:r>
@@ -3087,6 +6073,7 @@
     <w:rsid w:val="00662B21"/>
     <w:rsid w:val="0071316F"/>
     <w:rsid w:val="0089760B"/>
+    <w:rsid w:val="00AC05F6"/>
     <w:rsid w:val="00DB6CC3"/>
     <w:rsid w:val="00FC3A2F"/>
   </w:rsids>
@@ -3765,7 +6752,7 @@
 </file>
 
 <file path=customXml/itemProps1.xml><?xml version="1.0" encoding="utf-8"?>
-<ds:datastoreItem xmlns:ds="http://schemas.openxmlformats.org/officeDocument/2006/customXml" ds:itemID="{DD75B26E-B666-445C-AD90-F615D4FE5003}">
+<ds:datastoreItem xmlns:ds="http://schemas.openxmlformats.org/officeDocument/2006/customXml" ds:itemID="{B38955A1-C000-45B5-B141-EBD362E2D67A}">
   <ds:schemaRefs>
     <ds:schemaRef ds:uri="http://schemas.openxmlformats.org/officeDocument/2006/bibliography"/>
   </ds:schemaRefs>

</xml_diff>